<commit_message>
Need to see about missing data in result file
</commit_message>
<xml_diff>
--- a/Assignments/Hayden_HW4.docx
+++ b/Assignments/Hayden_HW4.docx
@@ -1,6 +1,6 @@
 
 <file path=word/document.xml><?xml version="1.0" encoding="utf-8"?>
-<w:document xmlns:wpc="http://schemas.microsoft.com/office/word/2010/wordprocessingCanvas" xmlns:mc="http://schemas.openxmlformats.org/markup-compatibility/2006" xmlns:o="urn:schemas-microsoft-com:office:office" xmlns:r="http://schemas.openxmlformats.org/officeDocument/2006/relationships" xmlns:m="http://schemas.openxmlformats.org/officeDocument/2006/math" xmlns:v="urn:schemas-microsoft-com:vml" xmlns:wp14="http://schemas.microsoft.com/office/word/2010/wordprocessingDrawing" xmlns:wp="http://schemas.openxmlformats.org/drawingml/2006/wordprocessingDrawing" xmlns:w10="urn:schemas-microsoft-com:office:word" xmlns:w="http://schemas.openxmlformats.org/wordprocessingml/2006/main" xmlns:w14="http://schemas.microsoft.com/office/word/2010/wordml" xmlns:w15="http://schemas.microsoft.com/office/word/2012/wordml" xmlns:wpg="http://schemas.microsoft.com/office/word/2010/wordprocessingGroup" xmlns:wpi="http://schemas.microsoft.com/office/word/2010/wordprocessingInk" xmlns:wne="http://schemas.microsoft.com/office/word/2006/wordml" xmlns:wps="http://schemas.microsoft.com/office/word/2010/wordprocessingShape" mc:Ignorable="w14 w15 wp14">
+<w:document xmlns:wpc="http://schemas.microsoft.com/office/word/2010/wordprocessingCanvas" xmlns:cx="http://schemas.microsoft.com/office/drawing/2014/chartex" xmlns:cx1="http://schemas.microsoft.com/office/drawing/2015/9/8/chartex" xmlns:cx2="http://schemas.microsoft.com/office/drawing/2015/10/21/chartex" xmlns:cx3="http://schemas.microsoft.com/office/drawing/2016/5/9/chartex" xmlns:cx4="http://schemas.microsoft.com/office/drawing/2016/5/10/chartex" xmlns:cx5="http://schemas.microsoft.com/office/drawing/2016/5/11/chartex" xmlns:cx6="http://schemas.microsoft.com/office/drawing/2016/5/12/chartex" xmlns:cx7="http://schemas.microsoft.com/office/drawing/2016/5/13/chartex" xmlns:cx8="http://schemas.microsoft.com/office/drawing/2016/5/14/chartex" xmlns:mc="http://schemas.openxmlformats.org/markup-compatibility/2006" xmlns:aink="http://schemas.microsoft.com/office/drawing/2016/ink" xmlns:am3d="http://schemas.microsoft.com/office/drawing/2017/model3d" xmlns:o="urn:schemas-microsoft-com:office:office" xmlns:r="http://schemas.openxmlformats.org/officeDocument/2006/relationships" xmlns:m="http://schemas.openxmlformats.org/officeDocument/2006/math" xmlns:v="urn:schemas-microsoft-com:vml" xmlns:wp14="http://schemas.microsoft.com/office/word/2010/wordprocessingDrawing" xmlns:wp="http://schemas.openxmlformats.org/drawingml/2006/wordprocessingDrawing" xmlns:w10="urn:schemas-microsoft-com:office:word" xmlns:w="http://schemas.openxmlformats.org/wordprocessingml/2006/main" xmlns:w14="http://schemas.microsoft.com/office/word/2010/wordml" xmlns:w15="http://schemas.microsoft.com/office/word/2012/wordml" xmlns:w16cid="http://schemas.microsoft.com/office/word/2016/wordml/cid" xmlns:w16se="http://schemas.microsoft.com/office/word/2015/wordml/symex" xmlns:wpg="http://schemas.microsoft.com/office/word/2010/wordprocessingGroup" xmlns:wpi="http://schemas.microsoft.com/office/word/2010/wordprocessingInk" xmlns:wne="http://schemas.microsoft.com/office/word/2006/wordml" xmlns:wps="http://schemas.microsoft.com/office/word/2010/wordprocessingShape" mc:Ignorable="w14 w15 w16se w16cid wp14">
   <w:body>
     <w:p>
       <w:pPr>
@@ -134,8 +134,13 @@
       <w:r>
         <w:t xml:space="preserve">12 </w:t>
       </w:r>
-      <w:r>
-        <w:t>points]  Explain each of the following concepts:</w:t>
+      <w:proofErr w:type="gramStart"/>
+      <w:r>
+        <w:t>points]  Explain</w:t>
+      </w:r>
+      <w:proofErr w:type="gramEnd"/>
+      <w:r>
+        <w:t xml:space="preserve"> each of the following concepts:</w:t>
       </w:r>
     </w:p>
     <w:p>
@@ -263,8 +268,13 @@
       <w:r>
         <w:t xml:space="preserve">10 </w:t>
       </w:r>
-      <w:r>
-        <w:t>points]  In your own words, answer the following questions with respect to burstiness.</w:t>
+      <w:proofErr w:type="gramStart"/>
+      <w:r>
+        <w:t>points]  In</w:t>
+      </w:r>
+      <w:proofErr w:type="gramEnd"/>
+      <w:r>
+        <w:t xml:space="preserve"> your own words, answer the following questions with respect to burstiness.</w:t>
       </w:r>
     </w:p>
     <w:p>
@@ -358,8 +368,13 @@
       <w:r>
         <w:t xml:space="preserve">12 </w:t>
       </w:r>
-      <w:r>
-        <w:t xml:space="preserve">points]  In your own words, answer the following questions with respect to the </w:t>
+      <w:proofErr w:type="gramStart"/>
+      <w:r>
+        <w:t>points]  In</w:t>
+      </w:r>
+      <w:proofErr w:type="gramEnd"/>
+      <w:r>
+        <w:t xml:space="preserve"> your own words, answer the following questions with respect to the </w:t>
       </w:r>
       <w:smartTag w:uri="urn:schemas-microsoft-com:office:smarttags" w:element="City">
         <w:smartTag w:uri="urn:schemas-microsoft-com:office:smarttags" w:element="place">
@@ -527,7 +542,11 @@
         <w:t xml:space="preserve"> </w:t>
       </w:r>
       <w:r>
-        <w:t>Y=F</w:t>
+        <w:t>Y=</w:t>
+      </w:r>
+      <w:proofErr w:type="spellStart"/>
+      <w:r>
+        <w:t>F</w:t>
       </w:r>
       <w:r>
         <w:rPr>
@@ -535,6 +554,7 @@
         </w:rPr>
         <w:t>x</w:t>
       </w:r>
+      <w:proofErr w:type="spellEnd"/>
       <w:r>
         <w:t xml:space="preserve"> (X).</w:t>
       </w:r>
@@ -601,16 +621,16 @@
         <mc:AlternateContent>
           <mc:Choice Requires="wpg">
             <w:drawing>
-              <wp:anchor distT="0" distB="0" distL="114300" distR="114300" simplePos="0" relativeHeight="251657728" behindDoc="0" locked="0" layoutInCell="1" allowOverlap="1">
+              <wp:anchor distT="0" distB="0" distL="114300" distR="114300" simplePos="0" relativeHeight="251656192" behindDoc="0" locked="0" layoutInCell="1" allowOverlap="1" wp14:anchorId="2EE204D7" wp14:editId="7A4222DA">
                 <wp:simplePos x="0" y="0"/>
                 <wp:positionH relativeFrom="column">
-                  <wp:posOffset>1193800</wp:posOffset>
+                  <wp:posOffset>1190625</wp:posOffset>
                 </wp:positionH>
                 <wp:positionV relativeFrom="paragraph">
-                  <wp:posOffset>66040</wp:posOffset>
+                  <wp:posOffset>66675</wp:posOffset>
                 </wp:positionV>
                 <wp:extent cx="3544570" cy="1370965"/>
-                <wp:effectExtent l="0" t="38100" r="36830" b="635"/>
+                <wp:effectExtent l="0" t="38100" r="74930" b="635"/>
                 <wp:wrapNone/>
                 <wp:docPr id="1" name="Group 386"/>
                 <wp:cNvGraphicFramePr>
@@ -671,7 +691,7 @@
                                   <w:sz w:val="16"/>
                                   <w:szCs w:val="16"/>
                                 </w:rPr>
-                                <w:object w:dxaOrig="600" w:dyaOrig="440">
+                                <w:object w:dxaOrig="600" w:dyaOrig="440" w14:anchorId="222E3C5F">
                                   <v:shapetype id="_x0000_t75" coordsize="21600,21600" o:spt="75" o:preferrelative="t" path="m@4@5l@4@11@9@11@9@5xe" filled="f" stroked="f">
                                     <v:stroke joinstyle="miter"/>
                                     <v:formulas>
@@ -691,10 +711,10 @@
                                     <v:path o:extrusionok="f" gradientshapeok="t" o:connecttype="rect"/>
                                     <o:lock v:ext="edit" aspectratio="t"/>
                                   </v:shapetype>
-                                  <v:shape id="_x0000_i1025" type="#_x0000_t75" style="width:31.55pt;height:22.35pt" o:ole="">
+                                  <v:shape id="_x0000_i1026" type="#_x0000_t75" style="width:31.5pt;height:22.5pt">
                                     <v:imagedata r:id="rId7" o:title=""/>
                                   </v:shape>
-                                  <o:OLEObject Type="Embed" ProgID="Equation.DSMT4" ShapeID="_x0000_i1025" DrawAspect="Content" ObjectID="_1614429708" r:id="rId8"/>
+                                  <o:OLEObject Type="Embed" ProgID="Equation.DSMT4" ShapeID="_x0000_i1026" DrawAspect="Content" ObjectID="_1619522894" r:id="rId8"/>
                                 </w:object>
                               </w:r>
                             </w:p>
@@ -1040,7 +1060,7 @@
                         <wps:spPr bwMode="auto">
                           <a:xfrm>
                             <a:off x="8214" y="4094"/>
-                            <a:ext cx="534" cy="358"/>
+                            <a:ext cx="534" cy="435"/>
                           </a:xfrm>
                           <a:prstGeom prst="rect">
                             <a:avLst/>
@@ -1400,12 +1420,12 @@
           </mc:Choice>
           <mc:Fallback>
             <w:pict>
-              <v:group id="Group 386" o:spid="_x0000_s1026" style="position:absolute;left:0;text-align:left;margin-left:94pt;margin-top:5.2pt;width:279.1pt;height:107.95pt;z-index:251657728" coordorigin="3320,2474" coordsize="5582,2159" o:gfxdata="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">
+              <v:group w14:anchorId="2EE204D7" id="Group 386" o:spid="_x0000_s1026" style="position:absolute;left:0;text-align:left;margin-left:93.75pt;margin-top:5.25pt;width:279.1pt;height:107.95pt;z-index:251656192" coordorigin="3320,2474" coordsize="5582,2159" o:gfxdata="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">
                 <v:shapetype id="_x0000_t202" coordsize="21600,21600" o:spt="202" path="m,l,21600r21600,l21600,xe">
                   <v:stroke joinstyle="miter"/>
                   <v:path gradientshapeok="t" o:connecttype="rect"/>
                 </v:shapetype>
-                <v:shape id="Text Box 325" o:spid="_x0000_s1027" type="#_x0000_t202" style="position:absolute;left:5481;top:3244;width:919;height:594;visibility:visible;mso-wrap-style:none;v-text-anchor:top" o:gfxdata="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" stroked="f">
+                <v:shape id="Text Box 325" o:spid="_x0000_s1027" type="#_x0000_t202" style="position:absolute;left:5481;top:3244;width:919;height:594;visibility:visible;mso-wrap-style:none;v-text-anchor:top" o:gfxdata="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" stroked="f">
                   <v:textbox style="mso-fit-shape-to-text:t">
                     <w:txbxContent>
                       <w:p>
@@ -1415,30 +1435,30 @@
                             <w:sz w:val="16"/>
                             <w:szCs w:val="16"/>
                           </w:rPr>
-                          <w:object w:dxaOrig="600" w:dyaOrig="440">
-                            <v:shape id="_x0000_i1025" type="#_x0000_t75" style="width:31.55pt;height:22.35pt" o:ole="">
+                          <w:object w:dxaOrig="600" w:dyaOrig="440" w14:anchorId="222E3C5F">
+                            <v:shape id="_x0000_i1026" type="#_x0000_t75" style="width:31.5pt;height:22.5pt">
                               <v:imagedata r:id="rId7" o:title=""/>
                             </v:shape>
-                            <o:OLEObject Type="Embed" ProgID="Equation.DSMT4" ShapeID="_x0000_i1025" DrawAspect="Content" ObjectID="_1614429708" r:id="rId9"/>
+                            <o:OLEObject Type="Embed" ProgID="Equation.DSMT4" ShapeID="_x0000_i1026" DrawAspect="Content" ObjectID="_1619522894" r:id="rId9"/>
                           </w:object>
                         </w:r>
                       </w:p>
                     </w:txbxContent>
                   </v:textbox>
                 </v:shape>
-                <v:shape id="Freeform 323" o:spid="_x0000_s1028" style="position:absolute;left:4040;top:3014;width:3241;height:1082;visibility:visible;mso-wrap-style:square;v-text-anchor:top" coordsize="3241,1082" o:gfxdata="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" path="m,1082c256,1047,1099,965,1535,870,1971,775,2331,655,2615,510,2893,325,3111,106,3241,e" filled="f">
+                <v:shape id="Freeform 323" o:spid="_x0000_s1028" style="position:absolute;left:4040;top:3014;width:3241;height:1082;visibility:visible;mso-wrap-style:square;v-text-anchor:top" coordsize="3241,1082" o:gfxdata="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" path="m,1082c256,1047,1099,965,1535,870,1971,775,2331,655,2615,510,2893,325,3111,106,3241,e" filled="f">
                   <v:path arrowok="t" o:connecttype="custom" o:connectlocs="0,1082;1535,870;2615,510;3241,0" o:connectangles="0,0,0,0"/>
                 </v:shape>
-                <v:group id="Group 329" o:spid="_x0000_s1029" style="position:absolute;left:3320;top:2474;width:5580;height:2159" coordorigin="2721,1077" coordsize="4292,1671" o:gfxdata="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">
-                  <v:line id="Line 254" o:spid="_x0000_s1030" style="position:absolute;visibility:visible;mso-wrap-style:square" from="2721,2331" to="7013,2331" o:connectortype="straight" o:gfxdata="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">
+                <v:group id="Group 329" o:spid="_x0000_s1029" style="position:absolute;left:3320;top:2474;width:5580;height:2159" coordorigin="2721,1077" coordsize="4292,1671" o:gfxdata="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">
+                  <v:line id="Line 254" o:spid="_x0000_s1030" style="position:absolute;visibility:visible;mso-wrap-style:square" from="2721,2331" to="7013,2331" o:connectortype="straight" o:gfxdata="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">
                     <v:stroke endarrow="block"/>
                   </v:line>
-                  <v:line id="Line 255" o:spid="_x0000_s1031" style="position:absolute;flip:y;visibility:visible;mso-wrap-style:square" from="3275,1077" to="3275,2610" o:connectortype="straight" o:gfxdata="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">
+                  <v:line id="Line 255" o:spid="_x0000_s1031" style="position:absolute;flip:y;visibility:visible;mso-wrap-style:square" from="3275,1077" to="3275,2610" o:connectortype="straight" o:gfxdata="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">
                     <v:stroke endarrow="block"/>
                   </v:line>
-                  <v:line id="Line 261" o:spid="_x0000_s1032" style="position:absolute;visibility:visible;mso-wrap-style:square" from="5767,2192" to="5768,2468" o:connectortype="straight" o:gfxdata="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"/>
-                  <v:line id="Line 264" o:spid="_x0000_s1033" style="position:absolute;visibility:visible;mso-wrap-style:square" from="3136,1495" to="6875,1496" o:connectortype="straight" o:gfxdata="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"/>
-                  <v:shape id="Text Box 266" o:spid="_x0000_s1034" type="#_x0000_t202" style="position:absolute;left:5515;top:2470;width:412;height:278;visibility:visible;mso-wrap-style:square;v-text-anchor:top" o:gfxdata="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" stroked="f">
+                  <v:line id="Line 261" o:spid="_x0000_s1032" style="position:absolute;visibility:visible;mso-wrap-style:square" from="5767,2192" to="5768,2468" o:connectortype="straight" o:gfxdata="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"/>
+                  <v:line id="Line 264" o:spid="_x0000_s1033" style="position:absolute;visibility:visible;mso-wrap-style:square" from="3136,1495" to="6875,1496" o:connectortype="straight" o:gfxdata="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"/>
+                  <v:shape id="Text Box 266" o:spid="_x0000_s1034" type="#_x0000_t202" style="position:absolute;left:5515;top:2470;width:412;height:278;visibility:visible;mso-wrap-style:square;v-text-anchor:top" o:gfxdata="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" stroked="f">
                     <v:textbox>
                       <w:txbxContent>
                         <w:p>
@@ -1459,7 +1479,7 @@
                       </w:txbxContent>
                     </v:textbox>
                   </v:shape>
-                  <v:shape id="Text Box 268" o:spid="_x0000_s1035" type="#_x0000_t202" style="position:absolute;left:2721;top:1355;width:412;height:278;visibility:visible;mso-wrap-style:square;v-text-anchor:top" o:gfxdata="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" stroked="f">
+                  <v:shape id="Text Box 268" o:spid="_x0000_s1035" type="#_x0000_t202" style="position:absolute;left:2721;top:1355;width:412;height:278;visibility:visible;mso-wrap-style:square;v-text-anchor:top" o:gfxdata="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" stroked="f">
                     <v:textbox>
                       <w:txbxContent>
                         <w:p>
@@ -1481,7 +1501,7 @@
                     </v:textbox>
                   </v:shape>
                 </v:group>
-                <v:shape id="Text Box 327" o:spid="_x0000_s1036" type="#_x0000_t202" style="position:absolute;left:8214;top:4094;width:534;height:358;visibility:visible;mso-wrap-style:square;v-text-anchor:top" o:gfxdata="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" filled="f" stroked="f">
+                <v:shape id="Text Box 327" o:spid="_x0000_s1036" type="#_x0000_t202" style="position:absolute;left:8214;top:4094;width:534;height:435;visibility:visible;mso-wrap-style:square;v-text-anchor:top" o:gfxdata="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" filled="f" stroked="f">
                   <v:textbox>
                     <w:txbxContent>
                       <w:p>
@@ -1502,16 +1522,16 @@
                     </w:txbxContent>
                   </v:textbox>
                 </v:shape>
-                <v:group id="Group 341" o:spid="_x0000_s1037" style="position:absolute;left:3320;top:2474;width:5582;height:2159" coordorigin="2721,1077" coordsize="4292,1671" o:gfxdata="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">
-                  <v:line id="Line 342" o:spid="_x0000_s1038" style="position:absolute;visibility:visible;mso-wrap-style:square" from="2721,2331" to="7013,2331" o:connectortype="straight" o:gfxdata="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">
+                <v:group id="Group 341" o:spid="_x0000_s1037" style="position:absolute;left:3320;top:2474;width:5582;height:2159" coordorigin="2721,1077" coordsize="4292,1671" o:gfxdata="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">
+                  <v:line id="Line 342" o:spid="_x0000_s1038" style="position:absolute;visibility:visible;mso-wrap-style:square" from="2721,2331" to="7013,2331" o:connectortype="straight" o:gfxdata="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">
                     <v:stroke endarrow="block"/>
                   </v:line>
-                  <v:line id="Line 343" o:spid="_x0000_s1039" style="position:absolute;flip:y;visibility:visible;mso-wrap-style:square" from="3275,1077" to="3275,2610" o:connectortype="straight" o:gfxdata="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">
+                  <v:line id="Line 343" o:spid="_x0000_s1039" style="position:absolute;flip:y;visibility:visible;mso-wrap-style:square" from="3275,1077" to="3275,2610" o:connectortype="straight" o:gfxdata="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">
                     <v:stroke endarrow="block"/>
                   </v:line>
-                  <v:line id="Line 344" o:spid="_x0000_s1040" style="position:absolute;visibility:visible;mso-wrap-style:square" from="5767,2192" to="5768,2468" o:connectortype="straight" o:gfxdata="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"/>
-                  <v:line id="Line 345" o:spid="_x0000_s1041" style="position:absolute;visibility:visible;mso-wrap-style:square" from="3136,1495" to="6875,1496" o:connectortype="straight" o:gfxdata="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"/>
-                  <v:shape id="Text Box 346" o:spid="_x0000_s1042" type="#_x0000_t202" style="position:absolute;left:5515;top:2470;width:412;height:278;visibility:visible;mso-wrap-style:square;v-text-anchor:top" o:gfxdata="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" stroked="f">
+                  <v:line id="Line 344" o:spid="_x0000_s1040" style="position:absolute;visibility:visible;mso-wrap-style:square" from="5767,2192" to="5768,2468" o:connectortype="straight" o:gfxdata="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"/>
+                  <v:line id="Line 345" o:spid="_x0000_s1041" style="position:absolute;visibility:visible;mso-wrap-style:square" from="3136,1495" to="6875,1496" o:connectortype="straight" o:gfxdata="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"/>
+                  <v:shape id="Text Box 346" o:spid="_x0000_s1042" type="#_x0000_t202" style="position:absolute;left:5515;top:2470;width:412;height:278;visibility:visible;mso-wrap-style:square;v-text-anchor:top" o:gfxdata="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" stroked="f">
                     <v:textbox>
                       <w:txbxContent>
                         <w:p>
@@ -1532,7 +1552,7 @@
                       </w:txbxContent>
                     </v:textbox>
                   </v:shape>
-                  <v:shape id="Text Box 347" o:spid="_x0000_s1043" type="#_x0000_t202" style="position:absolute;left:2721;top:1355;width:412;height:278;visibility:visible;mso-wrap-style:square;v-text-anchor:top" o:gfxdata="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" stroked="f">
+                  <v:shape id="Text Box 347" o:spid="_x0000_s1043" type="#_x0000_t202" style="position:absolute;left:2721;top:1355;width:412;height:278;visibility:visible;mso-wrap-style:square;v-text-anchor:top" o:gfxdata="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" stroked="f">
                     <v:textbox>
                       <w:txbxContent>
                         <w:p>
@@ -1554,7 +1574,7 @@
                     </v:textbox>
                   </v:shape>
                 </v:group>
-                <v:shape id="Text Box 369" o:spid="_x0000_s1044" type="#_x0000_t202" style="position:absolute;left:3501;top:2474;width:534;height:358;visibility:visible;mso-wrap-style:square;v-text-anchor:top" o:gfxdata="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" filled="f" stroked="f">
+                <v:shape id="Text Box 369" o:spid="_x0000_s1044" type="#_x0000_t202" style="position:absolute;left:3501;top:2474;width:534;height:358;visibility:visible;mso-wrap-style:square;v-text-anchor:top" o:gfxdata="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" filled="f" stroked="f">
                   <v:textbox>
                     <w:txbxContent>
                       <w:p>
@@ -1662,17 +1682,135 @@
     <w:p>
       <w:pPr>
         <w:pStyle w:val="SubAnswer"/>
-        <w:ind w:left="720"/>
+        <w:ind w:left="0"/>
+      </w:pPr>
+      <w:r>
         <w:rPr>
           <w:rFonts w:ascii="Times New Roman" w:hAnsi="Times New Roman"/>
         </w:rPr>
-      </w:pPr>
-    </w:p>
-    <w:p>
-      <w:pPr>
-        <w:pStyle w:val="SubAnswer"/>
-        <w:ind w:left="0"/>
-      </w:pPr>
+        <w:t>The inverse function is taking the square root</w:t>
+      </w:r>
+      <w:r>
+        <w:rPr>
+          <w:rFonts w:ascii="Times New Roman" w:hAnsi="Times New Roman"/>
+        </w:rPr>
+        <w:t xml:space="preserve"> of Y</w:t>
+      </w:r>
+      <w:r>
+        <w:rPr>
+          <w:rFonts w:ascii="Times New Roman" w:hAnsi="Times New Roman"/>
+        </w:rPr>
+        <w:t>, and dividing by lambda.</w:t>
+      </w:r>
+      <w:r>
+        <w:rPr>
+          <w:rFonts w:ascii="Times New Roman" w:hAnsi="Times New Roman"/>
+        </w:rPr>
+        <w:br/>
+      </w:r>
+      <m:oMathPara>
+        <m:oMathParaPr>
+          <m:jc m:val="center"/>
+        </m:oMathParaPr>
+        <m:oMath>
+          <m:r>
+            <w:rPr>
+              <w:rFonts w:ascii="Cambria Math" w:hAnsi="Cambria Math"/>
+            </w:rPr>
+            <m:t>Y=</m:t>
+          </m:r>
+          <m:sSup>
+            <m:sSupPr>
+              <m:ctrlPr>
+                <w:rPr>
+                  <w:rFonts w:ascii="Cambria Math" w:hAnsi="Cambria Math"/>
+                  <w:i/>
+                </w:rPr>
+              </m:ctrlPr>
+            </m:sSupPr>
+            <m:e>
+              <m:d>
+                <m:dPr>
+                  <m:ctrlPr>
+                    <w:rPr>
+                      <w:rFonts w:ascii="Cambria Math" w:hAnsi="Cambria Math"/>
+                      <w:i/>
+                    </w:rPr>
+                  </m:ctrlPr>
+                </m:dPr>
+                <m:e>
+                  <m:r>
+                    <w:rPr>
+                      <w:rFonts w:ascii="Cambria Math" w:hAnsi="Cambria Math"/>
+                    </w:rPr>
+                    <m:t>λ⋅x</m:t>
+                  </m:r>
+                </m:e>
+              </m:d>
+            </m:e>
+            <m:sup>
+              <m:r>
+                <w:rPr>
+                  <w:rFonts w:ascii="Cambria Math" w:hAnsi="Cambria Math"/>
+                </w:rPr>
+                <m:t>2</m:t>
+              </m:r>
+            </m:sup>
+          </m:sSup>
+          <m:r>
+            <w:rPr>
+              <w:rFonts w:ascii="Cambria Math" w:hAnsi="Cambria Math"/>
+            </w:rPr>
+            <m:t>→x=</m:t>
+          </m:r>
+          <m:f>
+            <m:fPr>
+              <m:ctrlPr>
+                <w:rPr>
+                  <w:rFonts w:ascii="Cambria Math" w:hAnsi="Cambria Math"/>
+                  <w:i/>
+                </w:rPr>
+              </m:ctrlPr>
+            </m:fPr>
+            <m:num>
+              <m:rad>
+                <m:radPr>
+                  <m:degHide m:val="1"/>
+                  <m:ctrlPr>
+                    <w:rPr>
+                      <w:rFonts w:ascii="Cambria Math" w:hAnsi="Cambria Math"/>
+                      <w:i/>
+                    </w:rPr>
+                  </m:ctrlPr>
+                </m:radPr>
+                <m:deg/>
+                <m:e>
+                  <m:r>
+                    <w:rPr>
+                      <w:rFonts w:ascii="Cambria Math" w:hAnsi="Cambria Math"/>
+                    </w:rPr>
+                    <m:t>Y</m:t>
+                  </m:r>
+                </m:e>
+              </m:rad>
+            </m:num>
+            <m:den>
+              <m:r>
+                <w:rPr>
+                  <w:rFonts w:ascii="Cambria Math" w:hAnsi="Cambria Math"/>
+                </w:rPr>
+                <m:t>λ</m:t>
+              </m:r>
+            </m:den>
+          </m:f>
+          <m:r>
+            <w:rPr>
+              <w:rFonts w:ascii="Cambria Math" w:hAnsi="Cambria Math"/>
+            </w:rPr>
+            <m:t xml:space="preserve"> </m:t>
+          </m:r>
+        </m:oMath>
+      </m:oMathPara>
     </w:p>
     <w:p>
       <w:pPr>
@@ -1853,14 +1991,334 @@
     <w:p>
       <w:pPr>
         <w:pStyle w:val="SubAnswer"/>
-        <w:ind w:left="720" w:firstLine="720"/>
-      </w:pPr>
+        <w:ind w:left="0"/>
+      </w:pPr>
+      <w:r>
+        <w:t>An idle slot indicates that no packets arrived during that time, and there are no backlogs</w:t>
+      </w:r>
+      <w:r>
+        <w:t xml:space="preserve"> so there are no retransmissions</w:t>
+      </w:r>
+      <w:r>
+        <w:t>.</w:t>
+      </w:r>
+    </w:p>
+    <w:p>
+      <w:pPr>
+        <w:pStyle w:val="SubAnswer"/>
+        <w:ind w:left="0"/>
+      </w:pPr>
+      <w:r>
+        <w:rPr>
+          <w:noProof/>
+        </w:rPr>
+        <mc:AlternateContent>
+          <mc:Choice Requires="wps">
+            <w:drawing>
+              <wp:anchor distT="0" distB="0" distL="114300" distR="114300" simplePos="0" relativeHeight="251658752" behindDoc="0" locked="0" layoutInCell="1" allowOverlap="1" wp14:anchorId="658FB012" wp14:editId="563FFC7B">
+                <wp:simplePos x="0" y="0"/>
+                <wp:positionH relativeFrom="column">
+                  <wp:posOffset>-85725</wp:posOffset>
+                </wp:positionH>
+                <wp:positionV relativeFrom="paragraph">
+                  <wp:posOffset>606425</wp:posOffset>
+                </wp:positionV>
+                <wp:extent cx="2057400" cy="323850"/>
+                <wp:effectExtent l="0" t="0" r="19050" b="19050"/>
+                <wp:wrapNone/>
+                <wp:docPr id="21" name="Rectangle 21"/>
+                <wp:cNvGraphicFramePr/>
+                <a:graphic xmlns:a="http://schemas.openxmlformats.org/drawingml/2006/main">
+                  <a:graphicData uri="http://schemas.microsoft.com/office/word/2010/wordprocessingShape">
+                    <wps:wsp>
+                      <wps:cNvSpPr/>
+                      <wps:spPr>
+                        <a:xfrm>
+                          <a:off x="0" y="0"/>
+                          <a:ext cx="2057400" cy="323850"/>
+                        </a:xfrm>
+                        <a:prstGeom prst="rect">
+                          <a:avLst/>
+                        </a:prstGeom>
+                        <a:noFill/>
+                        <a:ln>
+                          <a:solidFill>
+                            <a:srgbClr val="FF0000"/>
+                          </a:solidFill>
+                        </a:ln>
+                      </wps:spPr>
+                      <wps:style>
+                        <a:lnRef idx="2">
+                          <a:schemeClr val="accent1">
+                            <a:shade val="50000"/>
+                          </a:schemeClr>
+                        </a:lnRef>
+                        <a:fillRef idx="1">
+                          <a:schemeClr val="accent1"/>
+                        </a:fillRef>
+                        <a:effectRef idx="0">
+                          <a:schemeClr val="accent1"/>
+                        </a:effectRef>
+                        <a:fontRef idx="minor">
+                          <a:schemeClr val="lt1"/>
+                        </a:fontRef>
+                      </wps:style>
+                      <wps:bodyPr rot="0" spcFirstLastPara="0" vertOverflow="overflow" horzOverflow="overflow" vert="horz" wrap="square" lIns="91440" tIns="45720" rIns="91440" bIns="45720" numCol="1" spcCol="0" rtlCol="0" fromWordArt="0" anchor="ctr" anchorCtr="0" forceAA="0" compatLnSpc="1">
+                        <a:prstTxWarp prst="textNoShape">
+                          <a:avLst/>
+                        </a:prstTxWarp>
+                        <a:noAutofit/>
+                      </wps:bodyPr>
+                    </wps:wsp>
+                  </a:graphicData>
+                </a:graphic>
+                <wp14:sizeRelH relativeFrom="margin">
+                  <wp14:pctWidth>0</wp14:pctWidth>
+                </wp14:sizeRelH>
+                <wp14:sizeRelV relativeFrom="margin">
+                  <wp14:pctHeight>0</wp14:pctHeight>
+                </wp14:sizeRelV>
+              </wp:anchor>
+            </w:drawing>
+          </mc:Choice>
+          <mc:Fallback>
+            <w:pict>
+              <v:rect w14:anchorId="29F228EF" id="Rectangle 21" o:spid="_x0000_s1026" style="position:absolute;margin-left:-6.75pt;margin-top:47.75pt;width:162pt;height:25.5pt;z-index:251658752;visibility:visible;mso-wrap-style:square;mso-width-percent:0;mso-height-percent:0;mso-wrap-distance-left:9pt;mso-wrap-distance-top:0;mso-wrap-distance-right:9pt;mso-wrap-distance-bottom:0;mso-position-horizontal:absolute;mso-position-horizontal-relative:text;mso-position-vertical:absolute;mso-position-vertical-relative:text;mso-width-percent:0;mso-height-percent:0;mso-width-relative:margin;mso-height-relative:margin;v-text-anchor:middle" o:gfxdata="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" filled="f" strokecolor="red" strokeweight="2pt"/>
+            </w:pict>
+          </mc:Fallback>
+        </mc:AlternateContent>
+      </w:r>
+      <w:r>
+        <w:t xml:space="preserve">Thus, the probability is the </w:t>
+      </w:r>
+      <w:r>
+        <w:t>Poisson</w:t>
+      </w:r>
+      <w:r>
+        <w:t xml:space="preserve"> probability of 0 arrivals:</w:t>
+      </w:r>
     </w:p>
     <w:p>
       <w:pPr>
         <w:pStyle w:val="SubAnswer"/>
         <w:ind w:left="720" w:firstLine="720"/>
       </w:pPr>
+      <m:oMathPara>
+        <m:oMathParaPr>
+          <m:jc m:val="center"/>
+        </m:oMathParaPr>
+        <m:oMath>
+          <m:r>
+            <w:rPr>
+              <w:rFonts w:ascii="Cambria Math" w:hAnsi="Cambria Math"/>
+            </w:rPr>
+            <m:t>P</m:t>
+          </m:r>
+          <m:d>
+            <m:dPr>
+              <m:ctrlPr>
+                <w:rPr>
+                  <w:rFonts w:ascii="Cambria Math" w:hAnsi="Cambria Math"/>
+                  <w:i/>
+                </w:rPr>
+              </m:ctrlPr>
+            </m:dPr>
+            <m:e>
+              <m:r>
+                <w:rPr>
+                  <w:rFonts w:ascii="Cambria Math" w:hAnsi="Cambria Math"/>
+                </w:rPr>
+                <m:t>k arrivals</m:t>
+              </m:r>
+            </m:e>
+          </m:d>
+          <m:r>
+            <w:rPr>
+              <w:rFonts w:ascii="Cambria Math" w:hAnsi="Cambria Math"/>
+            </w:rPr>
+            <m:t>=</m:t>
+          </m:r>
+          <m:f>
+            <m:fPr>
+              <m:ctrlPr>
+                <w:rPr>
+                  <w:rFonts w:ascii="Cambria Math" w:hAnsi="Cambria Math"/>
+                  <w:i/>
+                </w:rPr>
+              </m:ctrlPr>
+            </m:fPr>
+            <m:num>
+              <m:sSup>
+                <m:sSupPr>
+                  <m:ctrlPr>
+                    <w:rPr>
+                      <w:rFonts w:ascii="Cambria Math" w:hAnsi="Cambria Math"/>
+                      <w:i/>
+                    </w:rPr>
+                  </m:ctrlPr>
+                </m:sSupPr>
+                <m:e>
+                  <m:r>
+                    <w:rPr>
+                      <w:rFonts w:ascii="Cambria Math" w:hAnsi="Cambria Math"/>
+                    </w:rPr>
+                    <m:t>λ</m:t>
+                  </m:r>
+                </m:e>
+                <m:sup>
+                  <m:r>
+                    <w:rPr>
+                      <w:rFonts w:ascii="Cambria Math" w:hAnsi="Cambria Math"/>
+                    </w:rPr>
+                    <m:t>k</m:t>
+                  </m:r>
+                </m:sup>
+              </m:sSup>
+            </m:num>
+            <m:den>
+              <m:r>
+                <w:rPr>
+                  <w:rFonts w:ascii="Cambria Math" w:hAnsi="Cambria Math"/>
+                </w:rPr>
+                <m:t>k!</m:t>
+              </m:r>
+            </m:den>
+          </m:f>
+          <m:r>
+            <w:rPr>
+              <w:rFonts w:ascii="Cambria Math" w:hAnsi="Cambria Math"/>
+            </w:rPr>
+            <m:t>⋅</m:t>
+          </m:r>
+          <m:sSup>
+            <m:sSupPr>
+              <m:ctrlPr>
+                <w:rPr>
+                  <w:rFonts w:ascii="Cambria Math" w:hAnsi="Cambria Math"/>
+                  <w:i/>
+                </w:rPr>
+              </m:ctrlPr>
+            </m:sSupPr>
+            <m:e>
+              <m:r>
+                <w:rPr>
+                  <w:rFonts w:ascii="Cambria Math" w:hAnsi="Cambria Math"/>
+                </w:rPr>
+                <m:t>e</m:t>
+              </m:r>
+            </m:e>
+            <m:sup>
+              <m:r>
+                <w:rPr>
+                  <w:rFonts w:ascii="Cambria Math" w:hAnsi="Cambria Math"/>
+                </w:rPr>
+                <m:t>-λ</m:t>
+              </m:r>
+            </m:sup>
+          </m:sSup>
+          <m:r>
+            <w:rPr>
+              <w:rFonts w:ascii="Cambria Math" w:hAnsi="Cambria Math"/>
+            </w:rPr>
+            <m:t>→P</m:t>
+          </m:r>
+          <m:d>
+            <m:dPr>
+              <m:ctrlPr>
+                <w:rPr>
+                  <w:rFonts w:ascii="Cambria Math" w:hAnsi="Cambria Math"/>
+                  <w:i/>
+                </w:rPr>
+              </m:ctrlPr>
+            </m:dPr>
+            <m:e>
+              <m:r>
+                <w:rPr>
+                  <w:rFonts w:ascii="Cambria Math" w:hAnsi="Cambria Math"/>
+                </w:rPr>
+                <m:t>0</m:t>
+              </m:r>
+            </m:e>
+          </m:d>
+          <m:r>
+            <w:rPr>
+              <w:rFonts w:ascii="Cambria Math" w:hAnsi="Cambria Math"/>
+            </w:rPr>
+            <m:t>=</m:t>
+          </m:r>
+          <m:sSup>
+            <m:sSupPr>
+              <m:ctrlPr>
+                <w:rPr>
+                  <w:rFonts w:ascii="Cambria Math" w:hAnsi="Cambria Math"/>
+                  <w:i/>
+                </w:rPr>
+              </m:ctrlPr>
+            </m:sSupPr>
+            <m:e>
+              <m:r>
+                <w:rPr>
+                  <w:rFonts w:ascii="Cambria Math" w:hAnsi="Cambria Math"/>
+                </w:rPr>
+                <m:t>e</m:t>
+              </m:r>
+            </m:e>
+            <m:sup>
+              <m:r>
+                <w:rPr>
+                  <w:rFonts w:ascii="Cambria Math" w:hAnsi="Cambria Math"/>
+                </w:rPr>
+                <m:t>-λ</m:t>
+              </m:r>
+            </m:sup>
+          </m:sSup>
+        </m:oMath>
+      </m:oMathPara>
+    </w:p>
+    <w:p>
+      <w:pPr>
+        <w:pStyle w:val="SubAnswer"/>
+        <w:ind w:left="0"/>
+      </w:pPr>
+      <m:oMathPara>
+        <m:oMathParaPr>
+          <m:jc m:val="left"/>
+        </m:oMathParaPr>
+        <m:oMath>
+          <m:r>
+            <w:rPr>
+              <w:rFonts w:ascii="Cambria Math" w:hAnsi="Cambria Math"/>
+            </w:rPr>
+            <m:t>Probabiltiy of an idle slot=</m:t>
+          </m:r>
+          <m:sSup>
+            <m:sSupPr>
+              <m:ctrlPr>
+                <w:rPr>
+                  <w:rFonts w:ascii="Cambria Math" w:hAnsi="Cambria Math"/>
+                  <w:i/>
+                </w:rPr>
+              </m:ctrlPr>
+            </m:sSupPr>
+            <m:e>
+              <m:r>
+                <w:rPr>
+                  <w:rFonts w:ascii="Cambria Math" w:hAnsi="Cambria Math"/>
+                </w:rPr>
+                <m:t>e</m:t>
+              </m:r>
+            </m:e>
+            <m:sup>
+              <m:r>
+                <w:rPr>
+                  <w:rFonts w:ascii="Cambria Math" w:hAnsi="Cambria Math"/>
+                </w:rPr>
+                <m:t>-λ</m:t>
+              </m:r>
+            </m:sup>
+          </m:sSup>
+        </m:oMath>
+      </m:oMathPara>
     </w:p>
     <w:p>
       <w:pPr>
@@ -1870,45 +2328,176 @@
     </w:p>
     <w:p>
       <w:pPr>
+        <w:pStyle w:val="SubQuestion"/>
+      </w:pPr>
+      <w:r>
+        <w:t>b.)  What is the probability of a successful (collision-free) transmission?</w:t>
+      </w:r>
+    </w:p>
+    <w:p>
+      <w:pPr>
+        <w:jc w:val="both"/>
+      </w:pPr>
+    </w:p>
+    <w:p>
+      <w:pPr>
         <w:pStyle w:val="SubAnswer"/>
-        <w:ind w:left="720" w:firstLine="720"/>
-      </w:pPr>
-    </w:p>
-    <w:p>
-      <w:pPr>
-        <w:jc w:val="both"/>
-      </w:pPr>
-    </w:p>
-    <w:p>
-      <w:pPr>
-        <w:pStyle w:val="SubQuestion"/>
-      </w:pPr>
-      <w:r>
-        <w:t>b.)  What is the probability of a successful (collision-free) transmission?</w:t>
-      </w:r>
-    </w:p>
-    <w:p>
-      <w:pPr>
-        <w:jc w:val="both"/>
-      </w:pPr>
+        <w:ind w:left="0"/>
+      </w:pPr>
+      <w:r>
+        <w:rPr>
+          <w:noProof/>
+        </w:rPr>
+        <mc:AlternateContent>
+          <mc:Choice Requires="wps">
+            <w:drawing>
+              <wp:anchor distT="0" distB="0" distL="114300" distR="114300" simplePos="0" relativeHeight="251657728" behindDoc="0" locked="0" layoutInCell="1" allowOverlap="1" wp14:anchorId="27653C28" wp14:editId="6FC5DB1D">
+                <wp:simplePos x="0" y="0"/>
+                <wp:positionH relativeFrom="column">
+                  <wp:posOffset>-123825</wp:posOffset>
+                </wp:positionH>
+                <wp:positionV relativeFrom="paragraph">
+                  <wp:posOffset>349250</wp:posOffset>
+                </wp:positionV>
+                <wp:extent cx="1247775" cy="323850"/>
+                <wp:effectExtent l="0" t="0" r="28575" b="19050"/>
+                <wp:wrapNone/>
+                <wp:docPr id="20" name="Rectangle 20"/>
+                <wp:cNvGraphicFramePr/>
+                <a:graphic xmlns:a="http://schemas.openxmlformats.org/drawingml/2006/main">
+                  <a:graphicData uri="http://schemas.microsoft.com/office/word/2010/wordprocessingShape">
+                    <wps:wsp>
+                      <wps:cNvSpPr/>
+                      <wps:spPr>
+                        <a:xfrm>
+                          <a:off x="0" y="0"/>
+                          <a:ext cx="1247775" cy="323850"/>
+                        </a:xfrm>
+                        <a:prstGeom prst="rect">
+                          <a:avLst/>
+                        </a:prstGeom>
+                        <a:noFill/>
+                        <a:ln>
+                          <a:solidFill>
+                            <a:srgbClr val="FF0000"/>
+                          </a:solidFill>
+                        </a:ln>
+                      </wps:spPr>
+                      <wps:style>
+                        <a:lnRef idx="2">
+                          <a:schemeClr val="accent1">
+                            <a:shade val="50000"/>
+                          </a:schemeClr>
+                        </a:lnRef>
+                        <a:fillRef idx="1">
+                          <a:schemeClr val="accent1"/>
+                        </a:fillRef>
+                        <a:effectRef idx="0">
+                          <a:schemeClr val="accent1"/>
+                        </a:effectRef>
+                        <a:fontRef idx="minor">
+                          <a:schemeClr val="lt1"/>
+                        </a:fontRef>
+                      </wps:style>
+                      <wps:bodyPr rot="0" spcFirstLastPara="0" vertOverflow="overflow" horzOverflow="overflow" vert="horz" wrap="square" lIns="91440" tIns="45720" rIns="91440" bIns="45720" numCol="1" spcCol="0" rtlCol="0" fromWordArt="0" anchor="ctr" anchorCtr="0" forceAA="0" compatLnSpc="1">
+                        <a:prstTxWarp prst="textNoShape">
+                          <a:avLst/>
+                        </a:prstTxWarp>
+                        <a:noAutofit/>
+                      </wps:bodyPr>
+                    </wps:wsp>
+                  </a:graphicData>
+                </a:graphic>
+                <wp14:sizeRelV relativeFrom="margin">
+                  <wp14:pctHeight>0</wp14:pctHeight>
+                </wp14:sizeRelV>
+              </wp:anchor>
+            </w:drawing>
+          </mc:Choice>
+          <mc:Fallback>
+            <w:pict>
+              <v:rect w14:anchorId="0351EFB5" id="Rectangle 20" o:spid="_x0000_s1026" style="position:absolute;margin-left:-9.75pt;margin-top:27.5pt;width:98.25pt;height:25.5pt;z-index:251657728;visibility:visible;mso-wrap-style:square;mso-height-percent:0;mso-wrap-distance-left:9pt;mso-wrap-distance-top:0;mso-wrap-distance-right:9pt;mso-wrap-distance-bottom:0;mso-position-horizontal:absolute;mso-position-horizontal-relative:text;mso-position-vertical:absolute;mso-position-vertical-relative:text;mso-height-percent:0;mso-height-relative:margin;v-text-anchor:middle" o:gfxdata="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" filled="f" strokecolor="red" strokeweight="2pt"/>
+            </w:pict>
+          </mc:Fallback>
+        </mc:AlternateContent>
+      </w:r>
+      <w:r>
+        <w:t>Using the same equation, a successful transmission is the probability that exactly 1 packet arrived:</w:t>
+      </w:r>
+      <w:r>
+        <w:br/>
+      </w:r>
     </w:p>
     <w:p>
       <w:pPr>
         <w:pStyle w:val="SubAnswer"/>
-        <w:ind w:left="720" w:firstLine="720"/>
-      </w:pPr>
-    </w:p>
-    <w:p>
-      <w:pPr>
-        <w:pStyle w:val="SubAnswer"/>
-        <w:ind w:left="720" w:firstLine="720"/>
-      </w:pPr>
-    </w:p>
-    <w:p>
-      <w:pPr>
-        <w:pStyle w:val="SubAnswer"/>
-        <w:ind w:left="720" w:firstLine="720"/>
-      </w:pPr>
+        <w:ind w:left="0"/>
+      </w:pPr>
+      <m:oMathPara>
+        <m:oMathParaPr>
+          <m:jc m:val="left"/>
+        </m:oMathParaPr>
+        <m:oMath>
+          <m:sSub>
+            <m:sSubPr>
+              <m:ctrlPr>
+                <w:rPr>
+                  <w:rFonts w:ascii="Cambria Math" w:hAnsi="Cambria Math"/>
+                  <w:i/>
+                </w:rPr>
+              </m:ctrlPr>
+            </m:sSubPr>
+            <m:e>
+              <m:r>
+                <w:rPr>
+                  <w:rFonts w:ascii="Cambria Math" w:hAnsi="Cambria Math"/>
+                </w:rPr>
+                <m:t>P</m:t>
+              </m:r>
+            </m:e>
+            <m:sub>
+              <m:r>
+                <w:rPr>
+                  <w:rFonts w:ascii="Cambria Math" w:hAnsi="Cambria Math"/>
+                </w:rPr>
+                <m:t>success</m:t>
+              </m:r>
+            </m:sub>
+          </m:sSub>
+          <m:r>
+            <w:rPr>
+              <w:rFonts w:ascii="Cambria Math" w:hAnsi="Cambria Math"/>
+            </w:rPr>
+            <m:t>=λ⋅</m:t>
+          </m:r>
+          <m:sSup>
+            <m:sSupPr>
+              <m:ctrlPr>
+                <w:rPr>
+                  <w:rFonts w:ascii="Cambria Math" w:hAnsi="Cambria Math"/>
+                  <w:i/>
+                </w:rPr>
+              </m:ctrlPr>
+            </m:sSupPr>
+            <m:e>
+              <m:r>
+                <w:rPr>
+                  <w:rFonts w:ascii="Cambria Math" w:hAnsi="Cambria Math"/>
+                </w:rPr>
+                <m:t>e</m:t>
+              </m:r>
+            </m:e>
+            <m:sup>
+              <m:r>
+                <w:rPr>
+                  <w:rFonts w:ascii="Cambria Math" w:hAnsi="Cambria Math"/>
+                </w:rPr>
+                <m:t>-λ</m:t>
+              </m:r>
+            </m:sup>
+          </m:sSup>
+        </m:oMath>
+      </m:oMathPara>
     </w:p>
     <w:p>
       <w:pPr>
@@ -1936,14 +2525,678 @@
     </w:p>
     <w:p>
       <w:pPr>
-        <w:pStyle w:val="SubAnswer"/>
-        <w:ind w:left="720" w:firstLine="720"/>
-      </w:pPr>
+        <w:jc w:val="both"/>
+      </w:pPr>
+      <m:oMathPara>
+        <m:oMathParaPr>
+          <m:jc m:val="left"/>
+        </m:oMathParaPr>
+        <m:oMath>
+          <m:sSub>
+            <m:sSubPr>
+              <m:ctrlPr>
+                <w:rPr>
+                  <w:rFonts w:ascii="Cambria Math" w:hAnsi="Cambria Math"/>
+                  <w:i/>
+                </w:rPr>
+              </m:ctrlPr>
+            </m:sSubPr>
+            <m:e>
+              <m:r>
+                <w:rPr>
+                  <w:rFonts w:ascii="Cambria Math" w:hAnsi="Cambria Math"/>
+                </w:rPr>
+                <m:t>P</m:t>
+              </m:r>
+            </m:e>
+            <m:sub>
+              <m:r>
+                <w:rPr>
+                  <w:rFonts w:ascii="Cambria Math" w:hAnsi="Cambria Math"/>
+                </w:rPr>
+                <m:t>success</m:t>
+              </m:r>
+            </m:sub>
+          </m:sSub>
+          <m:r>
+            <w:rPr>
+              <w:rFonts w:ascii="Cambria Math" w:hAnsi="Cambria Math"/>
+            </w:rPr>
+            <m:t>=P</m:t>
+          </m:r>
+          <m:d>
+            <m:dPr>
+              <m:ctrlPr>
+                <w:rPr>
+                  <w:rFonts w:ascii="Cambria Math" w:hAnsi="Cambria Math"/>
+                  <w:i/>
+                </w:rPr>
+              </m:ctrlPr>
+            </m:dPr>
+            <m:e>
+              <m:r>
+                <w:rPr>
+                  <w:rFonts w:ascii="Cambria Math" w:hAnsi="Cambria Math"/>
+                </w:rPr>
+                <m:t>1</m:t>
+              </m:r>
+            </m:e>
+          </m:d>
+          <m:r>
+            <w:rPr>
+              <w:rFonts w:ascii="Cambria Math" w:hAnsi="Cambria Math"/>
+            </w:rPr>
+            <m:t>+P</m:t>
+          </m:r>
+          <m:d>
+            <m:dPr>
+              <m:ctrlPr>
+                <w:rPr>
+                  <w:rFonts w:ascii="Cambria Math" w:hAnsi="Cambria Math"/>
+                  <w:i/>
+                </w:rPr>
+              </m:ctrlPr>
+            </m:dPr>
+            <m:e>
+              <m:r>
+                <w:rPr>
+                  <w:rFonts w:ascii="Cambria Math" w:hAnsi="Cambria Math"/>
+                </w:rPr>
+                <m:t>2</m:t>
+              </m:r>
+            </m:e>
+          </m:d>
+          <m:r>
+            <w:rPr>
+              <w:rFonts w:ascii="Cambria Math" w:hAnsi="Cambria Math"/>
+            </w:rPr>
+            <m:t>+P(3)</m:t>
+          </m:r>
+        </m:oMath>
+      </m:oMathPara>
+    </w:p>
+    <w:p>
+      <w:pPr>
+        <w:jc w:val="both"/>
+      </w:pPr>
+      <w:r>
+        <w:rPr>
+          <w:noProof/>
+        </w:rPr>
+        <mc:AlternateContent>
+          <mc:Choice Requires="wps">
+            <w:drawing>
+              <wp:anchor distT="0" distB="0" distL="114300" distR="114300" simplePos="0" relativeHeight="251660800" behindDoc="0" locked="0" layoutInCell="1" allowOverlap="1" wp14:anchorId="6C5BD018" wp14:editId="1473DEF9">
+                <wp:simplePos x="0" y="0"/>
+                <wp:positionH relativeFrom="column">
+                  <wp:posOffset>-47625</wp:posOffset>
+                </wp:positionH>
+                <wp:positionV relativeFrom="paragraph">
+                  <wp:posOffset>1062990</wp:posOffset>
+                </wp:positionV>
+                <wp:extent cx="2609850" cy="457200"/>
+                <wp:effectExtent l="0" t="0" r="19050" b="19050"/>
+                <wp:wrapNone/>
+                <wp:docPr id="22" name="Rectangle 22"/>
+                <wp:cNvGraphicFramePr/>
+                <a:graphic xmlns:a="http://schemas.openxmlformats.org/drawingml/2006/main">
+                  <a:graphicData uri="http://schemas.microsoft.com/office/word/2010/wordprocessingShape">
+                    <wps:wsp>
+                      <wps:cNvSpPr/>
+                      <wps:spPr>
+                        <a:xfrm>
+                          <a:off x="0" y="0"/>
+                          <a:ext cx="2609850" cy="457200"/>
+                        </a:xfrm>
+                        <a:prstGeom prst="rect">
+                          <a:avLst/>
+                        </a:prstGeom>
+                        <a:noFill/>
+                        <a:ln>
+                          <a:solidFill>
+                            <a:srgbClr val="FF0000"/>
+                          </a:solidFill>
+                        </a:ln>
+                      </wps:spPr>
+                      <wps:style>
+                        <a:lnRef idx="2">
+                          <a:schemeClr val="accent1">
+                            <a:shade val="50000"/>
+                          </a:schemeClr>
+                        </a:lnRef>
+                        <a:fillRef idx="1">
+                          <a:schemeClr val="accent1"/>
+                        </a:fillRef>
+                        <a:effectRef idx="0">
+                          <a:schemeClr val="accent1"/>
+                        </a:effectRef>
+                        <a:fontRef idx="minor">
+                          <a:schemeClr val="lt1"/>
+                        </a:fontRef>
+                      </wps:style>
+                      <wps:bodyPr rot="0" spcFirstLastPara="0" vertOverflow="overflow" horzOverflow="overflow" vert="horz" wrap="square" lIns="91440" tIns="45720" rIns="91440" bIns="45720" numCol="1" spcCol="0" rtlCol="0" fromWordArt="0" anchor="ctr" anchorCtr="0" forceAA="0" compatLnSpc="1">
+                        <a:prstTxWarp prst="textNoShape">
+                          <a:avLst/>
+                        </a:prstTxWarp>
+                        <a:noAutofit/>
+                      </wps:bodyPr>
+                    </wps:wsp>
+                  </a:graphicData>
+                </a:graphic>
+                <wp14:sizeRelH relativeFrom="margin">
+                  <wp14:pctWidth>0</wp14:pctWidth>
+                </wp14:sizeRelH>
+                <wp14:sizeRelV relativeFrom="margin">
+                  <wp14:pctHeight>0</wp14:pctHeight>
+                </wp14:sizeRelV>
+              </wp:anchor>
+            </w:drawing>
+          </mc:Choice>
+          <mc:Fallback>
+            <w:pict>
+              <v:rect w14:anchorId="06FAC6DE" id="Rectangle 22" o:spid="_x0000_s1026" style="position:absolute;margin-left:-3.75pt;margin-top:83.7pt;width:205.5pt;height:36pt;z-index:251660800;visibility:visible;mso-wrap-style:square;mso-width-percent:0;mso-height-percent:0;mso-wrap-distance-left:9pt;mso-wrap-distance-top:0;mso-wrap-distance-right:9pt;mso-wrap-distance-bottom:0;mso-position-horizontal:absolute;mso-position-horizontal-relative:text;mso-position-vertical:absolute;mso-position-vertical-relative:text;mso-width-percent:0;mso-height-percent:0;mso-width-relative:margin;mso-height-relative:margin;v-text-anchor:middle" o:gfxdata="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" filled="f" strokecolor="red" strokeweight="2pt"/>
+            </w:pict>
+          </mc:Fallback>
+        </mc:AlternateContent>
+      </w:r>
+      <w:r>
+        <w:t>The throughput of any given successful transmission is simply the number of packets transmitted, yielding the below throughput:</w:t>
+      </w:r>
     </w:p>
     <w:p>
       <w:pPr>
         <w:pStyle w:val="Answer"/>
-      </w:pPr>
+        <w:ind w:left="0" w:firstLine="0"/>
+      </w:pPr>
+      <m:oMathPara>
+        <m:oMathParaPr>
+          <m:jc m:val="left"/>
+        </m:oMathParaPr>
+        <m:oMath>
+          <m:r>
+            <w:rPr>
+              <w:rFonts w:ascii="Cambria Math" w:hAnsi="Cambria Math"/>
+            </w:rPr>
+            <m:t>Throughput=</m:t>
+          </m:r>
+          <m:r>
+            <w:rPr>
+              <w:rFonts w:ascii="Cambria Math" w:hAnsi="Cambria Math"/>
+            </w:rPr>
+            <m:t>0⋅</m:t>
+          </m:r>
+          <m:sSub>
+            <m:sSubPr>
+              <m:ctrlPr>
+                <w:rPr>
+                  <w:rFonts w:ascii="Cambria Math" w:hAnsi="Cambria Math"/>
+                  <w:i/>
+                </w:rPr>
+              </m:ctrlPr>
+            </m:sSubPr>
+            <m:e>
+              <m:r>
+                <w:rPr>
+                  <w:rFonts w:ascii="Cambria Math" w:hAnsi="Cambria Math"/>
+                </w:rPr>
+                <m:t>P</m:t>
+              </m:r>
+            </m:e>
+            <m:sub>
+              <m:r>
+                <w:rPr>
+                  <w:rFonts w:ascii="Cambria Math" w:hAnsi="Cambria Math"/>
+                </w:rPr>
+                <m:t>idle</m:t>
+              </m:r>
+            </m:sub>
+          </m:sSub>
+          <m:r>
+            <w:rPr>
+              <w:rFonts w:ascii="Cambria Math" w:hAnsi="Cambria Math"/>
+            </w:rPr>
+            <m:t>+1⋅P</m:t>
+          </m:r>
+          <m:d>
+            <m:dPr>
+              <m:ctrlPr>
+                <w:rPr>
+                  <w:rFonts w:ascii="Cambria Math" w:hAnsi="Cambria Math"/>
+                  <w:i/>
+                </w:rPr>
+              </m:ctrlPr>
+            </m:dPr>
+            <m:e>
+              <m:r>
+                <w:rPr>
+                  <w:rFonts w:ascii="Cambria Math" w:hAnsi="Cambria Math"/>
+                </w:rPr>
+                <m:t>1</m:t>
+              </m:r>
+            </m:e>
+          </m:d>
+          <m:r>
+            <w:rPr>
+              <w:rFonts w:ascii="Cambria Math" w:hAnsi="Cambria Math"/>
+            </w:rPr>
+            <m:t>+2⋅P</m:t>
+          </m:r>
+          <m:d>
+            <m:dPr>
+              <m:ctrlPr>
+                <w:rPr>
+                  <w:rFonts w:ascii="Cambria Math" w:hAnsi="Cambria Math"/>
+                  <w:i/>
+                </w:rPr>
+              </m:ctrlPr>
+            </m:dPr>
+            <m:e>
+              <m:r>
+                <w:rPr>
+                  <w:rFonts w:ascii="Cambria Math" w:hAnsi="Cambria Math"/>
+                </w:rPr>
+                <m:t>2</m:t>
+              </m:r>
+            </m:e>
+          </m:d>
+          <m:r>
+            <w:rPr>
+              <w:rFonts w:ascii="Cambria Math" w:hAnsi="Cambria Math"/>
+            </w:rPr>
+            <m:t>+3⋅P</m:t>
+          </m:r>
+          <m:d>
+            <m:dPr>
+              <m:ctrlPr>
+                <w:rPr>
+                  <w:rFonts w:ascii="Cambria Math" w:hAnsi="Cambria Math"/>
+                  <w:i/>
+                </w:rPr>
+              </m:ctrlPr>
+            </m:dPr>
+            <m:e>
+              <m:r>
+                <w:rPr>
+                  <w:rFonts w:ascii="Cambria Math" w:hAnsi="Cambria Math"/>
+                </w:rPr>
+                <m:t>3</m:t>
+              </m:r>
+            </m:e>
+          </m:d>
+          <m:r>
+            <w:rPr>
+              <w:rFonts w:ascii="Cambria Math" w:hAnsi="Cambria Math"/>
+            </w:rPr>
+            <m:t>+0⋅</m:t>
+          </m:r>
+          <m:sSub>
+            <m:sSubPr>
+              <m:ctrlPr>
+                <w:rPr>
+                  <w:rFonts w:ascii="Cambria Math" w:hAnsi="Cambria Math"/>
+                  <w:i/>
+                </w:rPr>
+              </m:ctrlPr>
+            </m:sSubPr>
+            <m:e>
+              <m:r>
+                <w:rPr>
+                  <w:rFonts w:ascii="Cambria Math" w:hAnsi="Cambria Math"/>
+                </w:rPr>
+                <m:t>P</m:t>
+              </m:r>
+            </m:e>
+            <m:sub>
+              <m:r>
+                <w:rPr>
+                  <w:rFonts w:ascii="Cambria Math" w:hAnsi="Cambria Math"/>
+                </w:rPr>
+                <m:t>collision</m:t>
+              </m:r>
+            </m:sub>
+          </m:sSub>
+          <m:r>
+            <w:rPr>
+              <w:rFonts w:ascii="Cambria Math" w:hAnsi="Cambria Math"/>
+            </w:rPr>
+            <w:br/>
+          </m:r>
+        </m:oMath>
+        <m:oMath>
+          <m:r>
+            <w:rPr>
+              <w:rFonts w:ascii="Cambria Math" w:hAnsi="Cambria Math"/>
+            </w:rPr>
+            <w:br/>
+          </m:r>
+        </m:oMath>
+        <m:oMath>
+          <m:r>
+            <w:rPr>
+              <w:rFonts w:ascii="Cambria Math" w:hAnsi="Cambria Math"/>
+            </w:rPr>
+            <m:t>Throughput=λ⋅</m:t>
+          </m:r>
+          <m:sSup>
+            <m:sSupPr>
+              <m:ctrlPr>
+                <w:rPr>
+                  <w:rFonts w:ascii="Cambria Math" w:hAnsi="Cambria Math"/>
+                  <w:i/>
+                </w:rPr>
+              </m:ctrlPr>
+            </m:sSupPr>
+            <m:e>
+              <m:r>
+                <w:rPr>
+                  <w:rFonts w:ascii="Cambria Math" w:hAnsi="Cambria Math"/>
+                </w:rPr>
+                <m:t>e</m:t>
+              </m:r>
+            </m:e>
+            <m:sup>
+              <m:r>
+                <w:rPr>
+                  <w:rFonts w:ascii="Cambria Math" w:hAnsi="Cambria Math"/>
+                </w:rPr>
+                <m:t>-λ</m:t>
+              </m:r>
+            </m:sup>
+          </m:sSup>
+          <m:r>
+            <w:rPr>
+              <w:rFonts w:ascii="Cambria Math" w:hAnsi="Cambria Math"/>
+            </w:rPr>
+            <m:t>+2⋅</m:t>
+          </m:r>
+          <m:f>
+            <m:fPr>
+              <m:ctrlPr>
+                <w:rPr>
+                  <w:rFonts w:ascii="Cambria Math" w:hAnsi="Cambria Math"/>
+                  <w:i/>
+                </w:rPr>
+              </m:ctrlPr>
+            </m:fPr>
+            <m:num>
+              <m:sSup>
+                <m:sSupPr>
+                  <m:ctrlPr>
+                    <w:rPr>
+                      <w:rFonts w:ascii="Cambria Math" w:hAnsi="Cambria Math"/>
+                      <w:i/>
+                    </w:rPr>
+                  </m:ctrlPr>
+                </m:sSupPr>
+                <m:e>
+                  <m:r>
+                    <w:rPr>
+                      <w:rFonts w:ascii="Cambria Math" w:hAnsi="Cambria Math"/>
+                    </w:rPr>
+                    <m:t>λ</m:t>
+                  </m:r>
+                </m:e>
+                <m:sup>
+                  <m:r>
+                    <w:rPr>
+                      <w:rFonts w:ascii="Cambria Math" w:hAnsi="Cambria Math"/>
+                    </w:rPr>
+                    <m:t>2</m:t>
+                  </m:r>
+                </m:sup>
+              </m:sSup>
+            </m:num>
+            <m:den>
+              <m:r>
+                <w:rPr>
+                  <w:rFonts w:ascii="Cambria Math" w:hAnsi="Cambria Math"/>
+                </w:rPr>
+                <m:t>2</m:t>
+              </m:r>
+            </m:den>
+          </m:f>
+          <m:r>
+            <w:rPr>
+              <w:rFonts w:ascii="Cambria Math" w:hAnsi="Cambria Math"/>
+            </w:rPr>
+            <m:t>⋅</m:t>
+          </m:r>
+          <m:sSup>
+            <m:sSupPr>
+              <m:ctrlPr>
+                <w:rPr>
+                  <w:rFonts w:ascii="Cambria Math" w:hAnsi="Cambria Math"/>
+                  <w:i/>
+                </w:rPr>
+              </m:ctrlPr>
+            </m:sSupPr>
+            <m:e>
+              <m:r>
+                <w:rPr>
+                  <w:rFonts w:ascii="Cambria Math" w:hAnsi="Cambria Math"/>
+                </w:rPr>
+                <m:t>e</m:t>
+              </m:r>
+            </m:e>
+            <m:sup>
+              <m:r>
+                <w:rPr>
+                  <w:rFonts w:ascii="Cambria Math" w:hAnsi="Cambria Math"/>
+                </w:rPr>
+                <m:t>-λ</m:t>
+              </m:r>
+            </m:sup>
+          </m:sSup>
+          <m:r>
+            <w:rPr>
+              <w:rFonts w:ascii="Cambria Math" w:hAnsi="Cambria Math"/>
+            </w:rPr>
+            <m:t>+3⋅</m:t>
+          </m:r>
+          <m:f>
+            <m:fPr>
+              <m:ctrlPr>
+                <w:rPr>
+                  <w:rFonts w:ascii="Cambria Math" w:hAnsi="Cambria Math"/>
+                  <w:i/>
+                </w:rPr>
+              </m:ctrlPr>
+            </m:fPr>
+            <m:num>
+              <m:sSup>
+                <m:sSupPr>
+                  <m:ctrlPr>
+                    <w:rPr>
+                      <w:rFonts w:ascii="Cambria Math" w:hAnsi="Cambria Math"/>
+                      <w:i/>
+                    </w:rPr>
+                  </m:ctrlPr>
+                </m:sSupPr>
+                <m:e>
+                  <m:r>
+                    <w:rPr>
+                      <w:rFonts w:ascii="Cambria Math" w:hAnsi="Cambria Math"/>
+                    </w:rPr>
+                    <m:t>λ</m:t>
+                  </m:r>
+                </m:e>
+                <m:sup>
+                  <m:r>
+                    <w:rPr>
+                      <w:rFonts w:ascii="Cambria Math" w:hAnsi="Cambria Math"/>
+                    </w:rPr>
+                    <m:t>3</m:t>
+                  </m:r>
+                </m:sup>
+              </m:sSup>
+            </m:num>
+            <m:den>
+              <m:r>
+                <w:rPr>
+                  <w:rFonts w:ascii="Cambria Math" w:hAnsi="Cambria Math"/>
+                </w:rPr>
+                <m:t>6</m:t>
+              </m:r>
+            </m:den>
+          </m:f>
+          <m:r>
+            <w:rPr>
+              <w:rFonts w:ascii="Cambria Math" w:hAnsi="Cambria Math"/>
+            </w:rPr>
+            <m:t>⋅</m:t>
+          </m:r>
+          <m:sSup>
+            <m:sSupPr>
+              <m:ctrlPr>
+                <w:rPr>
+                  <w:rFonts w:ascii="Cambria Math" w:hAnsi="Cambria Math"/>
+                  <w:i/>
+                </w:rPr>
+              </m:ctrlPr>
+            </m:sSupPr>
+            <m:e>
+              <m:r>
+                <w:rPr>
+                  <w:rFonts w:ascii="Cambria Math" w:hAnsi="Cambria Math"/>
+                </w:rPr>
+                <m:t>e</m:t>
+              </m:r>
+            </m:e>
+            <m:sup>
+              <m:r>
+                <w:rPr>
+                  <w:rFonts w:ascii="Cambria Math" w:hAnsi="Cambria Math"/>
+                </w:rPr>
+                <m:t>-λ</m:t>
+              </m:r>
+            </m:sup>
+          </m:sSup>
+          <m:r>
+            <w:rPr>
+              <w:rFonts w:ascii="Cambria Math" w:hAnsi="Cambria Math"/>
+            </w:rPr>
+            <w:br/>
+          </m:r>
+        </m:oMath>
+        <m:oMath>
+          <m:r>
+            <w:rPr>
+              <w:rFonts w:ascii="Cambria Math" w:hAnsi="Cambria Math"/>
+            </w:rPr>
+            <w:br/>
+          </m:r>
+        </m:oMath>
+        <m:oMath>
+          <m:r>
+            <w:rPr>
+              <w:rFonts w:ascii="Cambria Math" w:hAnsi="Cambria Math"/>
+            </w:rPr>
+            <m:t>Throughput=λ⋅</m:t>
+          </m:r>
+          <m:sSup>
+            <m:sSupPr>
+              <m:ctrlPr>
+                <w:rPr>
+                  <w:rFonts w:ascii="Cambria Math" w:hAnsi="Cambria Math"/>
+                  <w:i/>
+                </w:rPr>
+              </m:ctrlPr>
+            </m:sSupPr>
+            <m:e>
+              <m:r>
+                <w:rPr>
+                  <w:rFonts w:ascii="Cambria Math" w:hAnsi="Cambria Math"/>
+                </w:rPr>
+                <m:t>e</m:t>
+              </m:r>
+            </m:e>
+            <m:sup>
+              <m:r>
+                <w:rPr>
+                  <w:rFonts w:ascii="Cambria Math" w:hAnsi="Cambria Math"/>
+                </w:rPr>
+                <m:t>-λ</m:t>
+              </m:r>
+            </m:sup>
+          </m:sSup>
+          <m:r>
+            <w:rPr>
+              <w:rFonts w:ascii="Cambria Math" w:hAnsi="Cambria Math"/>
+            </w:rPr>
+            <m:t>*</m:t>
+          </m:r>
+          <m:d>
+            <m:dPr>
+              <m:ctrlPr>
+                <w:rPr>
+                  <w:rFonts w:ascii="Cambria Math" w:hAnsi="Cambria Math"/>
+                  <w:i/>
+                </w:rPr>
+              </m:ctrlPr>
+            </m:dPr>
+            <m:e>
+              <m:r>
+                <w:rPr>
+                  <w:rFonts w:ascii="Cambria Math" w:hAnsi="Cambria Math"/>
+                </w:rPr>
+                <m:t>1+λ+</m:t>
+              </m:r>
+              <m:f>
+                <m:fPr>
+                  <m:ctrlPr>
+                    <w:rPr>
+                      <w:rFonts w:ascii="Cambria Math" w:hAnsi="Cambria Math"/>
+                      <w:i/>
+                    </w:rPr>
+                  </m:ctrlPr>
+                </m:fPr>
+                <m:num>
+                  <m:sSup>
+                    <m:sSupPr>
+                      <m:ctrlPr>
+                        <w:rPr>
+                          <w:rFonts w:ascii="Cambria Math" w:hAnsi="Cambria Math"/>
+                          <w:i/>
+                        </w:rPr>
+                      </m:ctrlPr>
+                    </m:sSupPr>
+                    <m:e>
+                      <m:r>
+                        <w:rPr>
+                          <w:rFonts w:ascii="Cambria Math" w:hAnsi="Cambria Math"/>
+                        </w:rPr>
+                        <m:t>λ</m:t>
+                      </m:r>
+                    </m:e>
+                    <m:sup>
+                      <m:r>
+                        <w:rPr>
+                          <w:rFonts w:ascii="Cambria Math" w:hAnsi="Cambria Math"/>
+                        </w:rPr>
+                        <m:t>2</m:t>
+                      </m:r>
+                    </m:sup>
+                  </m:sSup>
+                </m:num>
+                <m:den>
+                  <m:r>
+                    <w:rPr>
+                      <w:rFonts w:ascii="Cambria Math" w:hAnsi="Cambria Math"/>
+                    </w:rPr>
+                    <m:t>2</m:t>
+                  </m:r>
+                </m:den>
+              </m:f>
+            </m:e>
+          </m:d>
+          <m:r>
+            <w:rPr>
+              <w:rFonts w:ascii="Cambria Math" w:hAnsi="Cambria Math"/>
+            </w:rPr>
+            <m:t xml:space="preserve">packets </m:t>
+          </m:r>
+        </m:oMath>
+      </m:oMathPara>
     </w:p>
     <w:p>
       <w:pPr>
@@ -2113,6 +3366,119 @@
     </w:p>
     <w:p>
       <w:pPr>
+        <w:rPr>
+          <w:bCs/>
+        </w:rPr>
+      </w:pPr>
+      <m:oMathPara>
+        <m:oMathParaPr>
+          <m:jc m:val="left"/>
+        </m:oMathParaPr>
+        <m:oMath>
+          <m:sSub>
+            <m:sSubPr>
+              <m:ctrlPr>
+                <w:rPr>
+                  <w:rFonts w:ascii="Cambria Math" w:hAnsi="Cambria Math"/>
+                  <w:bCs/>
+                  <w:i/>
+                </w:rPr>
+              </m:ctrlPr>
+            </m:sSubPr>
+            <m:e>
+              <m:r>
+                <w:rPr>
+                  <w:rFonts w:ascii="Cambria Math" w:hAnsi="Cambria Math"/>
+                </w:rPr>
+                <m:t>P</m:t>
+              </m:r>
+            </m:e>
+            <m:sub>
+              <m:r>
+                <w:rPr>
+                  <w:rFonts w:ascii="Cambria Math" w:hAnsi="Cambria Math"/>
+                </w:rPr>
+                <m:t>idle</m:t>
+              </m:r>
+            </m:sub>
+          </m:sSub>
+          <m:r>
+            <w:rPr>
+              <w:rFonts w:ascii="Cambria Math" w:hAnsi="Cambria Math"/>
+            </w:rPr>
+            <m:t>=</m:t>
+          </m:r>
+          <m:sSub>
+            <m:sSubPr>
+              <m:ctrlPr>
+                <w:rPr>
+                  <w:rFonts w:ascii="Cambria Math" w:hAnsi="Cambria Math"/>
+                  <w:bCs/>
+                  <w:i/>
+                </w:rPr>
+              </m:ctrlPr>
+            </m:sSubPr>
+            <m:e>
+              <m:r>
+                <w:rPr>
+                  <w:rFonts w:ascii="Cambria Math" w:hAnsi="Cambria Math"/>
+                </w:rPr>
+                <m:t>P</m:t>
+              </m:r>
+            </m:e>
+            <m:sub>
+              <m:r>
+                <w:rPr>
+                  <w:rFonts w:ascii="Cambria Math" w:hAnsi="Cambria Math"/>
+                </w:rPr>
+                <m:t>no arrivals</m:t>
+              </m:r>
+            </m:sub>
+          </m:sSub>
+          <m:r>
+            <w:rPr>
+              <w:rFonts w:ascii="Cambria Math" w:hAnsi="Cambria Math"/>
+            </w:rPr>
+            <m:t>+</m:t>
+          </m:r>
+          <m:sSub>
+            <m:sSubPr>
+              <m:ctrlPr>
+                <w:rPr>
+                  <w:rFonts w:ascii="Cambria Math" w:hAnsi="Cambria Math"/>
+                  <w:bCs/>
+                  <w:i/>
+                </w:rPr>
+              </m:ctrlPr>
+            </m:sSubPr>
+            <m:e>
+              <m:r>
+                <w:rPr>
+                  <w:rFonts w:ascii="Cambria Math" w:hAnsi="Cambria Math"/>
+                </w:rPr>
+                <m:t>P</m:t>
+              </m:r>
+            </m:e>
+            <m:sub>
+              <m:r>
+                <w:rPr>
+                  <w:rFonts w:ascii="Cambria Math" w:hAnsi="Cambria Math"/>
+                </w:rPr>
+                <m:t>no retransmissions</m:t>
+              </m:r>
+            </m:sub>
+          </m:sSub>
+          <m:r>
+            <w:rPr>
+              <w:rFonts w:ascii="Cambria Math" w:hAnsi="Cambria Math"/>
+            </w:rPr>
+            <m:t xml:space="preserve"> </m:t>
+          </m:r>
+        </m:oMath>
+      </m:oMathPara>
+    </w:p>
+    <w:p>
+      <w:pPr>
         <w:jc w:val="center"/>
         <w:rPr>
           <w:b/>
@@ -2137,15 +3503,8 @@
           <w:bCs/>
         </w:rPr>
       </w:pPr>
-    </w:p>
-    <w:p>
-      <w:pPr>
-        <w:jc w:val="center"/>
-        <w:rPr>
-          <w:b/>
-          <w:bCs/>
-        </w:rPr>
-      </w:pPr>
+      <w:bookmarkStart w:id="0" w:name="_GoBack"/>
+      <w:bookmarkEnd w:id="0"/>
     </w:p>
     <w:p>
       <w:pPr>
@@ -2281,7 +3640,7 @@
 </file>
 
 <file path=word/endnotes.xml><?xml version="1.0" encoding="utf-8"?>
-<w:endnotes xmlns:wpc="http://schemas.microsoft.com/office/word/2010/wordprocessingCanvas" xmlns:mc="http://schemas.openxmlformats.org/markup-compatibility/2006" xmlns:o="urn:schemas-microsoft-com:office:office" xmlns:r="http://schemas.openxmlformats.org/officeDocument/2006/relationships" xmlns:m="http://schemas.openxmlformats.org/officeDocument/2006/math" xmlns:v="urn:schemas-microsoft-com:vml" xmlns:wp14="http://schemas.microsoft.com/office/word/2010/wordprocessingDrawing" xmlns:wp="http://schemas.openxmlformats.org/drawingml/2006/wordprocessingDrawing" xmlns:w10="urn:schemas-microsoft-com:office:word" xmlns:w="http://schemas.openxmlformats.org/wordprocessingml/2006/main" xmlns:w14="http://schemas.microsoft.com/office/word/2010/wordml" xmlns:w15="http://schemas.microsoft.com/office/word/2012/wordml" xmlns:wpg="http://schemas.microsoft.com/office/word/2010/wordprocessingGroup" xmlns:wpi="http://schemas.microsoft.com/office/word/2010/wordprocessingInk" xmlns:wne="http://schemas.microsoft.com/office/word/2006/wordml" xmlns:wps="http://schemas.microsoft.com/office/word/2010/wordprocessingShape" mc:Ignorable="w14 w15 wp14">
+<w:endnotes xmlns:wpc="http://schemas.microsoft.com/office/word/2010/wordprocessingCanvas" xmlns:cx="http://schemas.microsoft.com/office/drawing/2014/chartex" xmlns:cx1="http://schemas.microsoft.com/office/drawing/2015/9/8/chartex" xmlns:cx2="http://schemas.microsoft.com/office/drawing/2015/10/21/chartex" xmlns:cx3="http://schemas.microsoft.com/office/drawing/2016/5/9/chartex" xmlns:cx4="http://schemas.microsoft.com/office/drawing/2016/5/10/chartex" xmlns:cx5="http://schemas.microsoft.com/office/drawing/2016/5/11/chartex" xmlns:cx6="http://schemas.microsoft.com/office/drawing/2016/5/12/chartex" xmlns:cx7="http://schemas.microsoft.com/office/drawing/2016/5/13/chartex" xmlns:cx8="http://schemas.microsoft.com/office/drawing/2016/5/14/chartex" xmlns:mc="http://schemas.openxmlformats.org/markup-compatibility/2006" xmlns:aink="http://schemas.microsoft.com/office/drawing/2016/ink" xmlns:am3d="http://schemas.microsoft.com/office/drawing/2017/model3d" xmlns:o="urn:schemas-microsoft-com:office:office" xmlns:r="http://schemas.openxmlformats.org/officeDocument/2006/relationships" xmlns:m="http://schemas.openxmlformats.org/officeDocument/2006/math" xmlns:v="urn:schemas-microsoft-com:vml" xmlns:wp14="http://schemas.microsoft.com/office/word/2010/wordprocessingDrawing" xmlns:wp="http://schemas.openxmlformats.org/drawingml/2006/wordprocessingDrawing" xmlns:w10="urn:schemas-microsoft-com:office:word" xmlns:w="http://schemas.openxmlformats.org/wordprocessingml/2006/main" xmlns:w14="http://schemas.microsoft.com/office/word/2010/wordml" xmlns:w15="http://schemas.microsoft.com/office/word/2012/wordml" xmlns:w16cid="http://schemas.microsoft.com/office/word/2016/wordml/cid" xmlns:w16se="http://schemas.microsoft.com/office/word/2015/wordml/symex" xmlns:wpg="http://schemas.microsoft.com/office/word/2010/wordprocessingGroup" xmlns:wpi="http://schemas.microsoft.com/office/word/2010/wordprocessingInk" xmlns:wne="http://schemas.microsoft.com/office/word/2006/wordml" xmlns:wps="http://schemas.microsoft.com/office/word/2010/wordprocessingShape" mc:Ignorable="w14 w15 w16se w16cid wp14">
   <w:endnote w:type="separator" w:id="-1">
     <w:p>
       <w:r>
@@ -2300,7 +3659,7 @@
 </file>
 
 <file path=word/footer1.xml><?xml version="1.0" encoding="utf-8"?>
-<w:ftr xmlns:wpc="http://schemas.microsoft.com/office/word/2010/wordprocessingCanvas" xmlns:mc="http://schemas.openxmlformats.org/markup-compatibility/2006" xmlns:o="urn:schemas-microsoft-com:office:office" xmlns:r="http://schemas.openxmlformats.org/officeDocument/2006/relationships" xmlns:m="http://schemas.openxmlformats.org/officeDocument/2006/math" xmlns:v="urn:schemas-microsoft-com:vml" xmlns:wp14="http://schemas.microsoft.com/office/word/2010/wordprocessingDrawing" xmlns:wp="http://schemas.openxmlformats.org/drawingml/2006/wordprocessingDrawing" xmlns:w10="urn:schemas-microsoft-com:office:word" xmlns:w="http://schemas.openxmlformats.org/wordprocessingml/2006/main" xmlns:w14="http://schemas.microsoft.com/office/word/2010/wordml" xmlns:w15="http://schemas.microsoft.com/office/word/2012/wordml" xmlns:wpg="http://schemas.microsoft.com/office/word/2010/wordprocessingGroup" xmlns:wpi="http://schemas.microsoft.com/office/word/2010/wordprocessingInk" xmlns:wne="http://schemas.microsoft.com/office/word/2006/wordml" xmlns:wps="http://schemas.microsoft.com/office/word/2010/wordprocessingShape" mc:Ignorable="w14 w15 wp14">
+<w:ftr xmlns:wpc="http://schemas.microsoft.com/office/word/2010/wordprocessingCanvas" xmlns:cx="http://schemas.microsoft.com/office/drawing/2014/chartex" xmlns:cx1="http://schemas.microsoft.com/office/drawing/2015/9/8/chartex" xmlns:cx2="http://schemas.microsoft.com/office/drawing/2015/10/21/chartex" xmlns:cx3="http://schemas.microsoft.com/office/drawing/2016/5/9/chartex" xmlns:cx4="http://schemas.microsoft.com/office/drawing/2016/5/10/chartex" xmlns:cx5="http://schemas.microsoft.com/office/drawing/2016/5/11/chartex" xmlns:cx6="http://schemas.microsoft.com/office/drawing/2016/5/12/chartex" xmlns:cx7="http://schemas.microsoft.com/office/drawing/2016/5/13/chartex" xmlns:cx8="http://schemas.microsoft.com/office/drawing/2016/5/14/chartex" xmlns:mc="http://schemas.openxmlformats.org/markup-compatibility/2006" xmlns:aink="http://schemas.microsoft.com/office/drawing/2016/ink" xmlns:am3d="http://schemas.microsoft.com/office/drawing/2017/model3d" xmlns:o="urn:schemas-microsoft-com:office:office" xmlns:r="http://schemas.openxmlformats.org/officeDocument/2006/relationships" xmlns:m="http://schemas.openxmlformats.org/officeDocument/2006/math" xmlns:v="urn:schemas-microsoft-com:vml" xmlns:wp14="http://schemas.microsoft.com/office/word/2010/wordprocessingDrawing" xmlns:wp="http://schemas.openxmlformats.org/drawingml/2006/wordprocessingDrawing" xmlns:w10="urn:schemas-microsoft-com:office:word" xmlns:w="http://schemas.openxmlformats.org/wordprocessingml/2006/main" xmlns:w14="http://schemas.microsoft.com/office/word/2010/wordml" xmlns:w15="http://schemas.microsoft.com/office/word/2012/wordml" xmlns:w16cid="http://schemas.microsoft.com/office/word/2016/wordml/cid" xmlns:w16se="http://schemas.microsoft.com/office/word/2015/wordml/symex" xmlns:wpg="http://schemas.microsoft.com/office/word/2010/wordprocessingGroup" xmlns:wpi="http://schemas.microsoft.com/office/word/2010/wordprocessingInk" xmlns:wne="http://schemas.microsoft.com/office/word/2006/wordml" xmlns:wps="http://schemas.microsoft.com/office/word/2010/wordprocessingShape" mc:Ignorable="w14 w15 w16se w16cid wp14">
   <w:p>
     <w:pPr>
       <w:pStyle w:val="Footer"/>
@@ -2310,7 +3669,7 @@
 </file>
 
 <file path=word/footer2.xml><?xml version="1.0" encoding="utf-8"?>
-<w:ftr xmlns:wpc="http://schemas.microsoft.com/office/word/2010/wordprocessingCanvas" xmlns:mc="http://schemas.openxmlformats.org/markup-compatibility/2006" xmlns:o="urn:schemas-microsoft-com:office:office" xmlns:r="http://schemas.openxmlformats.org/officeDocument/2006/relationships" xmlns:m="http://schemas.openxmlformats.org/officeDocument/2006/math" xmlns:v="urn:schemas-microsoft-com:vml" xmlns:wp14="http://schemas.microsoft.com/office/word/2010/wordprocessingDrawing" xmlns:wp="http://schemas.openxmlformats.org/drawingml/2006/wordprocessingDrawing" xmlns:w10="urn:schemas-microsoft-com:office:word" xmlns:w="http://schemas.openxmlformats.org/wordprocessingml/2006/main" xmlns:w14="http://schemas.microsoft.com/office/word/2010/wordml" xmlns:w15="http://schemas.microsoft.com/office/word/2012/wordml" xmlns:wpg="http://schemas.microsoft.com/office/word/2010/wordprocessingGroup" xmlns:wpi="http://schemas.microsoft.com/office/word/2010/wordprocessingInk" xmlns:wne="http://schemas.microsoft.com/office/word/2006/wordml" xmlns:wps="http://schemas.microsoft.com/office/word/2010/wordprocessingShape" mc:Ignorable="w14 w15 wp14">
+<w:ftr xmlns:wpc="http://schemas.microsoft.com/office/word/2010/wordprocessingCanvas" xmlns:cx="http://schemas.microsoft.com/office/drawing/2014/chartex" xmlns:cx1="http://schemas.microsoft.com/office/drawing/2015/9/8/chartex" xmlns:cx2="http://schemas.microsoft.com/office/drawing/2015/10/21/chartex" xmlns:cx3="http://schemas.microsoft.com/office/drawing/2016/5/9/chartex" xmlns:cx4="http://schemas.microsoft.com/office/drawing/2016/5/10/chartex" xmlns:cx5="http://schemas.microsoft.com/office/drawing/2016/5/11/chartex" xmlns:cx6="http://schemas.microsoft.com/office/drawing/2016/5/12/chartex" xmlns:cx7="http://schemas.microsoft.com/office/drawing/2016/5/13/chartex" xmlns:cx8="http://schemas.microsoft.com/office/drawing/2016/5/14/chartex" xmlns:mc="http://schemas.openxmlformats.org/markup-compatibility/2006" xmlns:aink="http://schemas.microsoft.com/office/drawing/2016/ink" xmlns:am3d="http://schemas.microsoft.com/office/drawing/2017/model3d" xmlns:o="urn:schemas-microsoft-com:office:office" xmlns:r="http://schemas.openxmlformats.org/officeDocument/2006/relationships" xmlns:m="http://schemas.openxmlformats.org/officeDocument/2006/math" xmlns:v="urn:schemas-microsoft-com:vml" xmlns:wp14="http://schemas.microsoft.com/office/word/2010/wordprocessingDrawing" xmlns:wp="http://schemas.openxmlformats.org/drawingml/2006/wordprocessingDrawing" xmlns:w10="urn:schemas-microsoft-com:office:word" xmlns:w="http://schemas.openxmlformats.org/wordprocessingml/2006/main" xmlns:w14="http://schemas.microsoft.com/office/word/2010/wordml" xmlns:w15="http://schemas.microsoft.com/office/word/2012/wordml" xmlns:w16cid="http://schemas.microsoft.com/office/word/2016/wordml/cid" xmlns:w16se="http://schemas.microsoft.com/office/word/2015/wordml/symex" xmlns:wpg="http://schemas.microsoft.com/office/word/2010/wordprocessingGroup" xmlns:wpi="http://schemas.microsoft.com/office/word/2010/wordprocessingInk" xmlns:wne="http://schemas.microsoft.com/office/word/2006/wordml" xmlns:wps="http://schemas.microsoft.com/office/word/2010/wordprocessingShape" mc:Ignorable="w14 w15 w16se w16cid wp14">
   <w:p>
     <w:pPr>
       <w:pStyle w:val="Footer"/>
@@ -2366,8 +3725,6 @@
       </w:rPr>
       <w:t>9</w:t>
     </w:r>
-    <w:bookmarkStart w:id="0" w:name="_GoBack"/>
-    <w:bookmarkEnd w:id="0"/>
     <w:r>
       <w:rPr>
         <w:rFonts w:ascii="Arial" w:hAnsi="Arial"/>
@@ -2504,7 +3861,7 @@
 </file>
 
 <file path=word/footer3.xml><?xml version="1.0" encoding="utf-8"?>
-<w:ftr xmlns:wpc="http://schemas.microsoft.com/office/word/2010/wordprocessingCanvas" xmlns:mc="http://schemas.openxmlformats.org/markup-compatibility/2006" xmlns:o="urn:schemas-microsoft-com:office:office" xmlns:r="http://schemas.openxmlformats.org/officeDocument/2006/relationships" xmlns:m="http://schemas.openxmlformats.org/officeDocument/2006/math" xmlns:v="urn:schemas-microsoft-com:vml" xmlns:wp14="http://schemas.microsoft.com/office/word/2010/wordprocessingDrawing" xmlns:wp="http://schemas.openxmlformats.org/drawingml/2006/wordprocessingDrawing" xmlns:w10="urn:schemas-microsoft-com:office:word" xmlns:w="http://schemas.openxmlformats.org/wordprocessingml/2006/main" xmlns:w14="http://schemas.microsoft.com/office/word/2010/wordml" xmlns:w15="http://schemas.microsoft.com/office/word/2012/wordml" xmlns:wpg="http://schemas.microsoft.com/office/word/2010/wordprocessingGroup" xmlns:wpi="http://schemas.microsoft.com/office/word/2010/wordprocessingInk" xmlns:wne="http://schemas.microsoft.com/office/word/2006/wordml" xmlns:wps="http://schemas.microsoft.com/office/word/2010/wordprocessingShape" mc:Ignorable="w14 w15 wp14">
+<w:ftr xmlns:wpc="http://schemas.microsoft.com/office/word/2010/wordprocessingCanvas" xmlns:cx="http://schemas.microsoft.com/office/drawing/2014/chartex" xmlns:cx1="http://schemas.microsoft.com/office/drawing/2015/9/8/chartex" xmlns:cx2="http://schemas.microsoft.com/office/drawing/2015/10/21/chartex" xmlns:cx3="http://schemas.microsoft.com/office/drawing/2016/5/9/chartex" xmlns:cx4="http://schemas.microsoft.com/office/drawing/2016/5/10/chartex" xmlns:cx5="http://schemas.microsoft.com/office/drawing/2016/5/11/chartex" xmlns:cx6="http://schemas.microsoft.com/office/drawing/2016/5/12/chartex" xmlns:cx7="http://schemas.microsoft.com/office/drawing/2016/5/13/chartex" xmlns:cx8="http://schemas.microsoft.com/office/drawing/2016/5/14/chartex" xmlns:mc="http://schemas.openxmlformats.org/markup-compatibility/2006" xmlns:aink="http://schemas.microsoft.com/office/drawing/2016/ink" xmlns:am3d="http://schemas.microsoft.com/office/drawing/2017/model3d" xmlns:o="urn:schemas-microsoft-com:office:office" xmlns:r="http://schemas.openxmlformats.org/officeDocument/2006/relationships" xmlns:m="http://schemas.openxmlformats.org/officeDocument/2006/math" xmlns:v="urn:schemas-microsoft-com:vml" xmlns:wp14="http://schemas.microsoft.com/office/word/2010/wordprocessingDrawing" xmlns:wp="http://schemas.openxmlformats.org/drawingml/2006/wordprocessingDrawing" xmlns:w10="urn:schemas-microsoft-com:office:word" xmlns:w="http://schemas.openxmlformats.org/wordprocessingml/2006/main" xmlns:w14="http://schemas.microsoft.com/office/word/2010/wordml" xmlns:w15="http://schemas.microsoft.com/office/word/2012/wordml" xmlns:w16cid="http://schemas.microsoft.com/office/word/2016/wordml/cid" xmlns:w16se="http://schemas.microsoft.com/office/word/2015/wordml/symex" xmlns:wpg="http://schemas.microsoft.com/office/word/2010/wordprocessingGroup" xmlns:wpi="http://schemas.microsoft.com/office/word/2010/wordprocessingInk" xmlns:wne="http://schemas.microsoft.com/office/word/2006/wordml" xmlns:wps="http://schemas.microsoft.com/office/word/2010/wordprocessingShape" mc:Ignorable="w14 w15 w16se w16cid wp14">
   <w:p>
     <w:pPr>
       <w:pStyle w:val="Footer"/>
@@ -2514,7 +3871,7 @@
 </file>
 
 <file path=word/footnotes.xml><?xml version="1.0" encoding="utf-8"?>
-<w:footnotes xmlns:wpc="http://schemas.microsoft.com/office/word/2010/wordprocessingCanvas" xmlns:mc="http://schemas.openxmlformats.org/markup-compatibility/2006" xmlns:o="urn:schemas-microsoft-com:office:office" xmlns:r="http://schemas.openxmlformats.org/officeDocument/2006/relationships" xmlns:m="http://schemas.openxmlformats.org/officeDocument/2006/math" xmlns:v="urn:schemas-microsoft-com:vml" xmlns:wp14="http://schemas.microsoft.com/office/word/2010/wordprocessingDrawing" xmlns:wp="http://schemas.openxmlformats.org/drawingml/2006/wordprocessingDrawing" xmlns:w10="urn:schemas-microsoft-com:office:word" xmlns:w="http://schemas.openxmlformats.org/wordprocessingml/2006/main" xmlns:w14="http://schemas.microsoft.com/office/word/2010/wordml" xmlns:w15="http://schemas.microsoft.com/office/word/2012/wordml" xmlns:wpg="http://schemas.microsoft.com/office/word/2010/wordprocessingGroup" xmlns:wpi="http://schemas.microsoft.com/office/word/2010/wordprocessingInk" xmlns:wne="http://schemas.microsoft.com/office/word/2006/wordml" xmlns:wps="http://schemas.microsoft.com/office/word/2010/wordprocessingShape" mc:Ignorable="w14 w15 wp14">
+<w:footnotes xmlns:wpc="http://schemas.microsoft.com/office/word/2010/wordprocessingCanvas" xmlns:cx="http://schemas.microsoft.com/office/drawing/2014/chartex" xmlns:cx1="http://schemas.microsoft.com/office/drawing/2015/9/8/chartex" xmlns:cx2="http://schemas.microsoft.com/office/drawing/2015/10/21/chartex" xmlns:cx3="http://schemas.microsoft.com/office/drawing/2016/5/9/chartex" xmlns:cx4="http://schemas.microsoft.com/office/drawing/2016/5/10/chartex" xmlns:cx5="http://schemas.microsoft.com/office/drawing/2016/5/11/chartex" xmlns:cx6="http://schemas.microsoft.com/office/drawing/2016/5/12/chartex" xmlns:cx7="http://schemas.microsoft.com/office/drawing/2016/5/13/chartex" xmlns:cx8="http://schemas.microsoft.com/office/drawing/2016/5/14/chartex" xmlns:mc="http://schemas.openxmlformats.org/markup-compatibility/2006" xmlns:aink="http://schemas.microsoft.com/office/drawing/2016/ink" xmlns:am3d="http://schemas.microsoft.com/office/drawing/2017/model3d" xmlns:o="urn:schemas-microsoft-com:office:office" xmlns:r="http://schemas.openxmlformats.org/officeDocument/2006/relationships" xmlns:m="http://schemas.openxmlformats.org/officeDocument/2006/math" xmlns:v="urn:schemas-microsoft-com:vml" xmlns:wp14="http://schemas.microsoft.com/office/word/2010/wordprocessingDrawing" xmlns:wp="http://schemas.openxmlformats.org/drawingml/2006/wordprocessingDrawing" xmlns:w10="urn:schemas-microsoft-com:office:word" xmlns:w="http://schemas.openxmlformats.org/wordprocessingml/2006/main" xmlns:w14="http://schemas.microsoft.com/office/word/2010/wordml" xmlns:w15="http://schemas.microsoft.com/office/word/2012/wordml" xmlns:w16cid="http://schemas.microsoft.com/office/word/2016/wordml/cid" xmlns:w16se="http://schemas.microsoft.com/office/word/2015/wordml/symex" xmlns:wpg="http://schemas.microsoft.com/office/word/2010/wordprocessingGroup" xmlns:wpi="http://schemas.microsoft.com/office/word/2010/wordprocessingInk" xmlns:wne="http://schemas.microsoft.com/office/word/2006/wordml" xmlns:wps="http://schemas.microsoft.com/office/word/2010/wordprocessingShape" mc:Ignorable="w14 w15 w16se w16cid wp14">
   <w:footnote w:type="separator" w:id="-1">
     <w:p>
       <w:r>
@@ -2533,7 +3890,7 @@
 </file>
 
 <file path=word/header1.xml><?xml version="1.0" encoding="utf-8"?>
-<w:hdr xmlns:wpc="http://schemas.microsoft.com/office/word/2010/wordprocessingCanvas" xmlns:mc="http://schemas.openxmlformats.org/markup-compatibility/2006" xmlns:o="urn:schemas-microsoft-com:office:office" xmlns:r="http://schemas.openxmlformats.org/officeDocument/2006/relationships" xmlns:m="http://schemas.openxmlformats.org/officeDocument/2006/math" xmlns:v="urn:schemas-microsoft-com:vml" xmlns:wp14="http://schemas.microsoft.com/office/word/2010/wordprocessingDrawing" xmlns:wp="http://schemas.openxmlformats.org/drawingml/2006/wordprocessingDrawing" xmlns:w10="urn:schemas-microsoft-com:office:word" xmlns:w="http://schemas.openxmlformats.org/wordprocessingml/2006/main" xmlns:w14="http://schemas.microsoft.com/office/word/2010/wordml" xmlns:w15="http://schemas.microsoft.com/office/word/2012/wordml" xmlns:wpg="http://schemas.microsoft.com/office/word/2010/wordprocessingGroup" xmlns:wpi="http://schemas.microsoft.com/office/word/2010/wordprocessingInk" xmlns:wne="http://schemas.microsoft.com/office/word/2006/wordml" xmlns:wps="http://schemas.microsoft.com/office/word/2010/wordprocessingShape" mc:Ignorable="w14 w15 wp14">
+<w:hdr xmlns:wpc="http://schemas.microsoft.com/office/word/2010/wordprocessingCanvas" xmlns:cx="http://schemas.microsoft.com/office/drawing/2014/chartex" xmlns:cx1="http://schemas.microsoft.com/office/drawing/2015/9/8/chartex" xmlns:cx2="http://schemas.microsoft.com/office/drawing/2015/10/21/chartex" xmlns:cx3="http://schemas.microsoft.com/office/drawing/2016/5/9/chartex" xmlns:cx4="http://schemas.microsoft.com/office/drawing/2016/5/10/chartex" xmlns:cx5="http://schemas.microsoft.com/office/drawing/2016/5/11/chartex" xmlns:cx6="http://schemas.microsoft.com/office/drawing/2016/5/12/chartex" xmlns:cx7="http://schemas.microsoft.com/office/drawing/2016/5/13/chartex" xmlns:cx8="http://schemas.microsoft.com/office/drawing/2016/5/14/chartex" xmlns:mc="http://schemas.openxmlformats.org/markup-compatibility/2006" xmlns:aink="http://schemas.microsoft.com/office/drawing/2016/ink" xmlns:am3d="http://schemas.microsoft.com/office/drawing/2017/model3d" xmlns:o="urn:schemas-microsoft-com:office:office" xmlns:r="http://schemas.openxmlformats.org/officeDocument/2006/relationships" xmlns:m="http://schemas.openxmlformats.org/officeDocument/2006/math" xmlns:v="urn:schemas-microsoft-com:vml" xmlns:wp14="http://schemas.microsoft.com/office/word/2010/wordprocessingDrawing" xmlns:wp="http://schemas.openxmlformats.org/drawingml/2006/wordprocessingDrawing" xmlns:w10="urn:schemas-microsoft-com:office:word" xmlns:w="http://schemas.openxmlformats.org/wordprocessingml/2006/main" xmlns:w14="http://schemas.microsoft.com/office/word/2010/wordml" xmlns:w15="http://schemas.microsoft.com/office/word/2012/wordml" xmlns:w16cid="http://schemas.microsoft.com/office/word/2016/wordml/cid" xmlns:w16se="http://schemas.microsoft.com/office/word/2015/wordml/symex" xmlns:wpg="http://schemas.microsoft.com/office/word/2010/wordprocessingGroup" xmlns:wpi="http://schemas.microsoft.com/office/word/2010/wordprocessingInk" xmlns:wne="http://schemas.microsoft.com/office/word/2006/wordml" xmlns:wps="http://schemas.microsoft.com/office/word/2010/wordprocessingShape" mc:Ignorable="w14 w15 w16se w16cid wp14">
   <w:p>
     <w:pPr>
       <w:pStyle w:val="Header"/>
@@ -2543,7 +3900,7 @@
 </file>
 
 <file path=word/header2.xml><?xml version="1.0" encoding="utf-8"?>
-<w:hdr xmlns:wpc="http://schemas.microsoft.com/office/word/2010/wordprocessingCanvas" xmlns:mc="http://schemas.openxmlformats.org/markup-compatibility/2006" xmlns:o="urn:schemas-microsoft-com:office:office" xmlns:r="http://schemas.openxmlformats.org/officeDocument/2006/relationships" xmlns:m="http://schemas.openxmlformats.org/officeDocument/2006/math" xmlns:v="urn:schemas-microsoft-com:vml" xmlns:wp14="http://schemas.microsoft.com/office/word/2010/wordprocessingDrawing" xmlns:wp="http://schemas.openxmlformats.org/drawingml/2006/wordprocessingDrawing" xmlns:w10="urn:schemas-microsoft-com:office:word" xmlns:w="http://schemas.openxmlformats.org/wordprocessingml/2006/main" xmlns:w14="http://schemas.microsoft.com/office/word/2010/wordml" xmlns:w15="http://schemas.microsoft.com/office/word/2012/wordml" xmlns:wpg="http://schemas.microsoft.com/office/word/2010/wordprocessingGroup" xmlns:wpi="http://schemas.microsoft.com/office/word/2010/wordprocessingInk" xmlns:wne="http://schemas.microsoft.com/office/word/2006/wordml" xmlns:wps="http://schemas.microsoft.com/office/word/2010/wordprocessingShape" mc:Ignorable="w14 w15 wp14">
+<w:hdr xmlns:wpc="http://schemas.microsoft.com/office/word/2010/wordprocessingCanvas" xmlns:cx="http://schemas.microsoft.com/office/drawing/2014/chartex" xmlns:cx1="http://schemas.microsoft.com/office/drawing/2015/9/8/chartex" xmlns:cx2="http://schemas.microsoft.com/office/drawing/2015/10/21/chartex" xmlns:cx3="http://schemas.microsoft.com/office/drawing/2016/5/9/chartex" xmlns:cx4="http://schemas.microsoft.com/office/drawing/2016/5/10/chartex" xmlns:cx5="http://schemas.microsoft.com/office/drawing/2016/5/11/chartex" xmlns:cx6="http://schemas.microsoft.com/office/drawing/2016/5/12/chartex" xmlns:cx7="http://schemas.microsoft.com/office/drawing/2016/5/13/chartex" xmlns:cx8="http://schemas.microsoft.com/office/drawing/2016/5/14/chartex" xmlns:mc="http://schemas.openxmlformats.org/markup-compatibility/2006" xmlns:aink="http://schemas.microsoft.com/office/drawing/2016/ink" xmlns:am3d="http://schemas.microsoft.com/office/drawing/2017/model3d" xmlns:o="urn:schemas-microsoft-com:office:office" xmlns:r="http://schemas.openxmlformats.org/officeDocument/2006/relationships" xmlns:m="http://schemas.openxmlformats.org/officeDocument/2006/math" xmlns:v="urn:schemas-microsoft-com:vml" xmlns:wp14="http://schemas.microsoft.com/office/word/2010/wordprocessingDrawing" xmlns:wp="http://schemas.openxmlformats.org/drawingml/2006/wordprocessingDrawing" xmlns:w10="urn:schemas-microsoft-com:office:word" xmlns:w="http://schemas.openxmlformats.org/wordprocessingml/2006/main" xmlns:w14="http://schemas.microsoft.com/office/word/2010/wordml" xmlns:w15="http://schemas.microsoft.com/office/word/2012/wordml" xmlns:w16cid="http://schemas.microsoft.com/office/word/2016/wordml/cid" xmlns:w16se="http://schemas.microsoft.com/office/word/2015/wordml/symex" xmlns:wpg="http://schemas.microsoft.com/office/word/2010/wordprocessingGroup" xmlns:wpi="http://schemas.microsoft.com/office/word/2010/wordprocessingInk" xmlns:wne="http://schemas.microsoft.com/office/word/2006/wordml" xmlns:wps="http://schemas.microsoft.com/office/word/2010/wordprocessingShape" mc:Ignorable="w14 w15 w16se w16cid wp14">
   <w:p>
     <w:pPr>
       <w:pStyle w:val="Header"/>
@@ -2553,7 +3910,7 @@
 </file>
 
 <file path=word/header3.xml><?xml version="1.0" encoding="utf-8"?>
-<w:hdr xmlns:wpc="http://schemas.microsoft.com/office/word/2010/wordprocessingCanvas" xmlns:mc="http://schemas.openxmlformats.org/markup-compatibility/2006" xmlns:o="urn:schemas-microsoft-com:office:office" xmlns:r="http://schemas.openxmlformats.org/officeDocument/2006/relationships" xmlns:m="http://schemas.openxmlformats.org/officeDocument/2006/math" xmlns:v="urn:schemas-microsoft-com:vml" xmlns:wp14="http://schemas.microsoft.com/office/word/2010/wordprocessingDrawing" xmlns:wp="http://schemas.openxmlformats.org/drawingml/2006/wordprocessingDrawing" xmlns:w10="urn:schemas-microsoft-com:office:word" xmlns:w="http://schemas.openxmlformats.org/wordprocessingml/2006/main" xmlns:w14="http://schemas.microsoft.com/office/word/2010/wordml" xmlns:w15="http://schemas.microsoft.com/office/word/2012/wordml" xmlns:wpg="http://schemas.microsoft.com/office/word/2010/wordprocessingGroup" xmlns:wpi="http://schemas.microsoft.com/office/word/2010/wordprocessingInk" xmlns:wne="http://schemas.microsoft.com/office/word/2006/wordml" xmlns:wps="http://schemas.microsoft.com/office/word/2010/wordprocessingShape" mc:Ignorable="w14 w15 wp14">
+<w:hdr xmlns:wpc="http://schemas.microsoft.com/office/word/2010/wordprocessingCanvas" xmlns:cx="http://schemas.microsoft.com/office/drawing/2014/chartex" xmlns:cx1="http://schemas.microsoft.com/office/drawing/2015/9/8/chartex" xmlns:cx2="http://schemas.microsoft.com/office/drawing/2015/10/21/chartex" xmlns:cx3="http://schemas.microsoft.com/office/drawing/2016/5/9/chartex" xmlns:cx4="http://schemas.microsoft.com/office/drawing/2016/5/10/chartex" xmlns:cx5="http://schemas.microsoft.com/office/drawing/2016/5/11/chartex" xmlns:cx6="http://schemas.microsoft.com/office/drawing/2016/5/12/chartex" xmlns:cx7="http://schemas.microsoft.com/office/drawing/2016/5/13/chartex" xmlns:cx8="http://schemas.microsoft.com/office/drawing/2016/5/14/chartex" xmlns:mc="http://schemas.openxmlformats.org/markup-compatibility/2006" xmlns:aink="http://schemas.microsoft.com/office/drawing/2016/ink" xmlns:am3d="http://schemas.microsoft.com/office/drawing/2017/model3d" xmlns:o="urn:schemas-microsoft-com:office:office" xmlns:r="http://schemas.openxmlformats.org/officeDocument/2006/relationships" xmlns:m="http://schemas.openxmlformats.org/officeDocument/2006/math" xmlns:v="urn:schemas-microsoft-com:vml" xmlns:wp14="http://schemas.microsoft.com/office/word/2010/wordprocessingDrawing" xmlns:wp="http://schemas.openxmlformats.org/drawingml/2006/wordprocessingDrawing" xmlns:w10="urn:schemas-microsoft-com:office:word" xmlns:w="http://schemas.openxmlformats.org/wordprocessingml/2006/main" xmlns:w14="http://schemas.microsoft.com/office/word/2010/wordml" xmlns:w15="http://schemas.microsoft.com/office/word/2012/wordml" xmlns:w16cid="http://schemas.microsoft.com/office/word/2016/wordml/cid" xmlns:w16se="http://schemas.microsoft.com/office/word/2015/wordml/symex" xmlns:wpg="http://schemas.microsoft.com/office/word/2010/wordprocessingGroup" xmlns:wpi="http://schemas.microsoft.com/office/word/2010/wordprocessingInk" xmlns:wne="http://schemas.microsoft.com/office/word/2006/wordml" xmlns:wps="http://schemas.microsoft.com/office/word/2010/wordprocessingShape" mc:Ignorable="w14 w15 w16se w16cid wp14">
   <w:p>
     <w:pPr>
       <w:pStyle w:val="Header"/>
@@ -2563,7 +3920,7 @@
 </file>
 
 <file path=word/numbering.xml><?xml version="1.0" encoding="utf-8"?>
-<w:numbering xmlns:wpc="http://schemas.microsoft.com/office/word/2010/wordprocessingCanvas" xmlns:mc="http://schemas.openxmlformats.org/markup-compatibility/2006" xmlns:o="urn:schemas-microsoft-com:office:office" xmlns:r="http://schemas.openxmlformats.org/officeDocument/2006/relationships" xmlns:m="http://schemas.openxmlformats.org/officeDocument/2006/math" xmlns:v="urn:schemas-microsoft-com:vml" xmlns:wp14="http://schemas.microsoft.com/office/word/2010/wordprocessingDrawing" xmlns:wp="http://schemas.openxmlformats.org/drawingml/2006/wordprocessingDrawing" xmlns:w10="urn:schemas-microsoft-com:office:word" xmlns:w="http://schemas.openxmlformats.org/wordprocessingml/2006/main" xmlns:w14="http://schemas.microsoft.com/office/word/2010/wordml" xmlns:w15="http://schemas.microsoft.com/office/word/2012/wordml" xmlns:wpg="http://schemas.microsoft.com/office/word/2010/wordprocessingGroup" xmlns:wpi="http://schemas.microsoft.com/office/word/2010/wordprocessingInk" xmlns:wne="http://schemas.microsoft.com/office/word/2006/wordml" xmlns:wps="http://schemas.microsoft.com/office/word/2010/wordprocessingShape" mc:Ignorable="w14 w15 wp14">
+<w:numbering xmlns:wpc="http://schemas.microsoft.com/office/word/2010/wordprocessingCanvas" xmlns:cx="http://schemas.microsoft.com/office/drawing/2014/chartex" xmlns:cx1="http://schemas.microsoft.com/office/drawing/2015/9/8/chartex" xmlns:cx2="http://schemas.microsoft.com/office/drawing/2015/10/21/chartex" xmlns:cx3="http://schemas.microsoft.com/office/drawing/2016/5/9/chartex" xmlns:cx4="http://schemas.microsoft.com/office/drawing/2016/5/10/chartex" xmlns:cx5="http://schemas.microsoft.com/office/drawing/2016/5/11/chartex" xmlns:cx6="http://schemas.microsoft.com/office/drawing/2016/5/12/chartex" xmlns:cx7="http://schemas.microsoft.com/office/drawing/2016/5/13/chartex" xmlns:cx8="http://schemas.microsoft.com/office/drawing/2016/5/14/chartex" xmlns:mc="http://schemas.openxmlformats.org/markup-compatibility/2006" xmlns:aink="http://schemas.microsoft.com/office/drawing/2016/ink" xmlns:am3d="http://schemas.microsoft.com/office/drawing/2017/model3d" xmlns:o="urn:schemas-microsoft-com:office:office" xmlns:r="http://schemas.openxmlformats.org/officeDocument/2006/relationships" xmlns:m="http://schemas.openxmlformats.org/officeDocument/2006/math" xmlns:v="urn:schemas-microsoft-com:vml" xmlns:wp14="http://schemas.microsoft.com/office/word/2010/wordprocessingDrawing" xmlns:wp="http://schemas.openxmlformats.org/drawingml/2006/wordprocessingDrawing" xmlns:w10="urn:schemas-microsoft-com:office:word" xmlns:w="http://schemas.openxmlformats.org/wordprocessingml/2006/main" xmlns:w14="http://schemas.microsoft.com/office/word/2010/wordml" xmlns:w15="http://schemas.microsoft.com/office/word/2012/wordml" xmlns:w16cid="http://schemas.microsoft.com/office/word/2016/wordml/cid" xmlns:w16se="http://schemas.microsoft.com/office/word/2015/wordml/symex" xmlns:wpg="http://schemas.microsoft.com/office/word/2010/wordprocessingGroup" xmlns:wpi="http://schemas.microsoft.com/office/word/2010/wordprocessingInk" xmlns:wne="http://schemas.microsoft.com/office/word/2006/wordml" xmlns:wps="http://schemas.microsoft.com/office/word/2010/wordprocessingShape" mc:Ignorable="w14 w15 w16se w16cid wp14">
   <w:abstractNum w:abstractNumId="0" w15:restartNumberingAfterBreak="0">
     <w:nsid w:val="FFFFFF7C"/>
     <w:multiLevelType w:val="singleLevel"/>
@@ -4900,7 +6257,7 @@
 </file>
 
 <file path=word/styles.xml><?xml version="1.0" encoding="utf-8"?>
-<w:styles xmlns:mc="http://schemas.openxmlformats.org/markup-compatibility/2006" xmlns:r="http://schemas.openxmlformats.org/officeDocument/2006/relationships" xmlns:w="http://schemas.openxmlformats.org/wordprocessingml/2006/main" xmlns:w14="http://schemas.microsoft.com/office/word/2010/wordml" xmlns:w15="http://schemas.microsoft.com/office/word/2012/wordml" mc:Ignorable="w14 w15">
+<w:styles xmlns:mc="http://schemas.openxmlformats.org/markup-compatibility/2006" xmlns:r="http://schemas.openxmlformats.org/officeDocument/2006/relationships" xmlns:w="http://schemas.openxmlformats.org/wordprocessingml/2006/main" xmlns:w14="http://schemas.microsoft.com/office/word/2010/wordml" xmlns:w15="http://schemas.microsoft.com/office/word/2012/wordml" xmlns:w16cid="http://schemas.microsoft.com/office/word/2016/wordml/cid" xmlns:w16se="http://schemas.microsoft.com/office/word/2015/wordml/symex" mc:Ignorable="w14 w15 w16se w16cid">
   <w:docDefaults>
     <w:rPrDefault>
       <w:rPr>
@@ -4910,7 +6267,7 @@
     </w:rPrDefault>
     <w:pPrDefault/>
   </w:docDefaults>
-  <w:latentStyles w:defLockedState="0" w:defUIPriority="0" w:defSemiHidden="0" w:defUnhideWhenUsed="0" w:defQFormat="0" w:count="371">
+  <w:latentStyles w:defLockedState="0" w:defUIPriority="0" w:defSemiHidden="0" w:defUnhideWhenUsed="0" w:defQFormat="0" w:count="376">
     <w:lsdException w:name="Normal" w:qFormat="1"/>
     <w:lsdException w:name="heading 1" w:qFormat="1"/>
     <w:lsdException w:name="heading 2" w:qFormat="1"/>
@@ -5010,7 +6367,6 @@
     <w:lsdException w:name="HTML Sample" w:semiHidden="1" w:unhideWhenUsed="1"/>
     <w:lsdException w:name="HTML Typewriter" w:semiHidden="1" w:unhideWhenUsed="1"/>
     <w:lsdException w:name="HTML Variable" w:semiHidden="1" w:unhideWhenUsed="1"/>
-    <w:lsdException w:name="Normal Table" w:semiHidden="1" w:unhideWhenUsed="1"/>
     <w:lsdException w:name="annotation subject" w:semiHidden="1" w:unhideWhenUsed="1"/>
     <w:lsdException w:name="No List" w:semiHidden="1" w:unhideWhenUsed="1"/>
     <w:lsdException w:name="Outline List 1" w:semiHidden="1" w:unhideWhenUsed="1"/>
@@ -5053,11 +6409,8 @@
     <w:lsdException w:name="Table Contemporary" w:semiHidden="1" w:unhideWhenUsed="1"/>
     <w:lsdException w:name="Table Elegant" w:semiHidden="1" w:unhideWhenUsed="1"/>
     <w:lsdException w:name="Table Professional" w:semiHidden="1" w:unhideWhenUsed="1"/>
-    <w:lsdException w:name="Table Subtle 1" w:semiHidden="1" w:unhideWhenUsed="1"/>
     <w:lsdException w:name="Table Subtle 2" w:semiHidden="1" w:unhideWhenUsed="1"/>
     <w:lsdException w:name="Table Web 1" w:semiHidden="1" w:unhideWhenUsed="1"/>
-    <w:lsdException w:name="Table Web 2" w:semiHidden="1" w:unhideWhenUsed="1"/>
-    <w:lsdException w:name="Table Web 3" w:semiHidden="1" w:unhideWhenUsed="1"/>
     <w:lsdException w:name="Balloon Text" w:semiHidden="1" w:unhideWhenUsed="1"/>
     <w:lsdException w:name="Table Theme" w:semiHidden="1" w:unhideWhenUsed="1"/>
     <w:lsdException w:name="Placeholder Text" w:semiHidden="1" w:uiPriority="99"/>
@@ -5275,6 +6628,11 @@
     <w:lsdException w:name="List Table 5 Dark Accent 6" w:uiPriority="50"/>
     <w:lsdException w:name="List Table 6 Colorful Accent 6" w:uiPriority="51"/>
     <w:lsdException w:name="List Table 7 Colorful Accent 6" w:uiPriority="52"/>
+    <w:lsdException w:name="Mention" w:semiHidden="1" w:uiPriority="99" w:unhideWhenUsed="1"/>
+    <w:lsdException w:name="Smart Hyperlink" w:semiHidden="1" w:uiPriority="99" w:unhideWhenUsed="1"/>
+    <w:lsdException w:name="Hashtag" w:semiHidden="1" w:uiPriority="99" w:unhideWhenUsed="1"/>
+    <w:lsdException w:name="Unresolved Mention" w:semiHidden="1" w:uiPriority="99" w:unhideWhenUsed="1"/>
+    <w:lsdException w:name="Smart Link" w:semiHidden="1" w:uiPriority="99" w:unhideWhenUsed="1"/>
   </w:latentStyles>
   <w:style w:type="paragraph" w:default="1" w:styleId="Normal">
     <w:name w:val="Normal"/>
@@ -6270,6 +7628,16 @@
     <w:rPr>
       <w:rFonts w:ascii="Arial" w:hAnsi="Arial"/>
       <w:lang w:val="en-US" w:eastAsia="en-US" w:bidi="ar-SA"/>
+    </w:rPr>
+  </w:style>
+  <w:style w:type="character" w:styleId="PlaceholderText">
+    <w:name w:val="Placeholder Text"/>
+    <w:basedOn w:val="DefaultParagraphFont"/>
+    <w:uiPriority w:val="99"/>
+    <w:semiHidden/>
+    <w:rsid w:val="00B1654D"/>
+    <w:rPr>
+      <w:color w:val="808080"/>
     </w:rPr>
   </w:style>
 </w:styles>

</xml_diff>